<commit_message>
finish import module; PLSS service call; add parcel management
</commit_message>
<xml_diff>
--- a/TribalSvcPortal/Docs/OpenDumpUsersGuide.docx
+++ b/TribalSvcPortal/Docs/OpenDumpUsersGuide.docx
@@ -404,7 +404,23 @@
           <w:sz w:val="22"/>
           <w:szCs w:val="32"/>
         </w:rPr>
-        <w:t>February 2, 2019</w:t>
+        <w:t>February 2</w:t>
+      </w:r>
+      <w:r>
+        <w:rPr>
+          <w:rFonts w:cs="Arial"/>
+          <w:sz w:val="22"/>
+          <w:szCs w:val="32"/>
+        </w:rPr>
+        <w:t>8</w:t>
+      </w:r>
+      <w:r>
+        <w:rPr>
+          <w:rFonts w:cs="Arial"/>
+          <w:sz w:val="22"/>
+          <w:szCs w:val="32"/>
+        </w:rPr>
+        <w:t>, 2019</w:t>
       </w:r>
     </w:p>
     <w:p>
@@ -607,8 +623,6 @@
       </w:r>
     </w:p>
     <w:p/>
-    <w:bookmarkStart w:id="2" w:name="_GoBack"/>
-    <w:bookmarkEnd w:id="2"/>
     <w:p>
       <w:pPr>
         <w:pStyle w:val="TOC1"/>
@@ -654,7 +668,7 @@
         </w:rPr>
         <w:fldChar w:fldCharType="separate"/>
       </w:r>
-      <w:hyperlink w:anchor="_Toc536627942" w:history="1">
+      <w:hyperlink w:anchor="_Toc2265176" w:history="1">
         <w:r>
           <w:rPr>
             <w:rStyle w:val="Hyperlink"/>
@@ -702,7 +716,7 @@
             <w:noProof/>
             <w:webHidden/>
           </w:rPr>
-          <w:instrText xml:space="preserve"> PAGEREF _Toc536627942 \h </w:instrText>
+          <w:instrText xml:space="preserve"> PAGEREF _Toc2265176 \h </w:instrText>
         </w:r>
         <w:r>
           <w:rPr>
@@ -751,7 +765,7 @@
           <w:lang w:eastAsia="en-US"/>
         </w:rPr>
       </w:pPr>
-      <w:hyperlink w:anchor="_Toc536627943" w:history="1">
+      <w:hyperlink w:anchor="_Toc2265177" w:history="1">
         <w:r>
           <w:rPr>
             <w:rStyle w:val="Hyperlink"/>
@@ -801,7 +815,7 @@
             <w:noProof/>
             <w:webHidden/>
           </w:rPr>
-          <w:instrText xml:space="preserve"> PAGEREF _Toc536627943 \h </w:instrText>
+          <w:instrText xml:space="preserve"> PAGEREF _Toc2265177 \h </w:instrText>
         </w:r>
         <w:r>
           <w:rPr>
@@ -848,7 +862,7 @@
           <w:lang w:eastAsia="en-US"/>
         </w:rPr>
       </w:pPr>
-      <w:hyperlink w:anchor="_Toc536627944" w:history="1">
+      <w:hyperlink w:anchor="_Toc2265178" w:history="1">
         <w:r>
           <w:rPr>
             <w:rStyle w:val="Hyperlink"/>
@@ -893,7 +907,7 @@
             <w:noProof/>
             <w:webHidden/>
           </w:rPr>
-          <w:instrText xml:space="preserve"> PAGEREF _Toc536627944 \h </w:instrText>
+          <w:instrText xml:space="preserve"> PAGEREF _Toc2265178 \h </w:instrText>
         </w:r>
         <w:r>
           <w:rPr>
@@ -926,6 +940,374 @@
     </w:p>
     <w:p>
       <w:pPr>
+        <w:pStyle w:val="TOC2"/>
+        <w:tabs>
+          <w:tab w:val="left" w:pos="800"/>
+          <w:tab w:val="right" w:leader="dot" w:pos="9350"/>
+        </w:tabs>
+        <w:rPr>
+          <w:rFonts w:asciiTheme="minorHAnsi" w:eastAsiaTheme="minorEastAsia" w:hAnsiTheme="minorHAnsi" w:cstheme="minorBidi"/>
+          <w:smallCaps w:val="0"/>
+          <w:noProof/>
+          <w:sz w:val="22"/>
+          <w:szCs w:val="22"/>
+          <w:lang w:eastAsia="en-US"/>
+        </w:rPr>
+      </w:pPr>
+      <w:hyperlink w:anchor="_Toc2265179" w:history="1">
+        <w:r>
+          <w:rPr>
+            <w:rStyle w:val="Hyperlink"/>
+            <w:noProof/>
+          </w:rPr>
+          <w:t>2.2</w:t>
+        </w:r>
+        <w:r>
+          <w:rPr>
+            <w:rFonts w:asciiTheme="minorHAnsi" w:eastAsiaTheme="minorEastAsia" w:hAnsiTheme="minorHAnsi" w:cstheme="minorBidi"/>
+            <w:smallCaps w:val="0"/>
+            <w:noProof/>
+            <w:sz w:val="22"/>
+            <w:szCs w:val="22"/>
+            <w:lang w:eastAsia="en-US"/>
+          </w:rPr>
+          <w:tab/>
+        </w:r>
+        <w:r>
+          <w:rPr>
+            <w:rStyle w:val="Hyperlink"/>
+            <w:noProof/>
+          </w:rPr>
+          <w:t>Sites</w:t>
+        </w:r>
+        <w:r>
+          <w:rPr>
+            <w:noProof/>
+            <w:webHidden/>
+          </w:rPr>
+          <w:tab/>
+        </w:r>
+        <w:r>
+          <w:rPr>
+            <w:noProof/>
+            <w:webHidden/>
+          </w:rPr>
+          <w:fldChar w:fldCharType="begin"/>
+        </w:r>
+        <w:r>
+          <w:rPr>
+            <w:noProof/>
+            <w:webHidden/>
+          </w:rPr>
+          <w:instrText xml:space="preserve"> PAGEREF _Toc2265179 \h </w:instrText>
+        </w:r>
+        <w:r>
+          <w:rPr>
+            <w:noProof/>
+            <w:webHidden/>
+          </w:rPr>
+        </w:r>
+        <w:r>
+          <w:rPr>
+            <w:noProof/>
+            <w:webHidden/>
+          </w:rPr>
+          <w:fldChar w:fldCharType="separate"/>
+        </w:r>
+        <w:r>
+          <w:rPr>
+            <w:noProof/>
+            <w:webHidden/>
+          </w:rPr>
+          <w:t>6</w:t>
+        </w:r>
+        <w:r>
+          <w:rPr>
+            <w:noProof/>
+            <w:webHidden/>
+          </w:rPr>
+          <w:fldChar w:fldCharType="end"/>
+        </w:r>
+      </w:hyperlink>
+    </w:p>
+    <w:p>
+      <w:pPr>
+        <w:pStyle w:val="TOC2"/>
+        <w:tabs>
+          <w:tab w:val="left" w:pos="800"/>
+          <w:tab w:val="right" w:leader="dot" w:pos="9350"/>
+        </w:tabs>
+        <w:rPr>
+          <w:rFonts w:asciiTheme="minorHAnsi" w:eastAsiaTheme="minorEastAsia" w:hAnsiTheme="minorHAnsi" w:cstheme="minorBidi"/>
+          <w:smallCaps w:val="0"/>
+          <w:noProof/>
+          <w:sz w:val="22"/>
+          <w:szCs w:val="22"/>
+          <w:lang w:eastAsia="en-US"/>
+        </w:rPr>
+      </w:pPr>
+      <w:hyperlink w:anchor="_Toc2265180" w:history="1">
+        <w:r>
+          <w:rPr>
+            <w:rStyle w:val="Hyperlink"/>
+            <w:noProof/>
+          </w:rPr>
+          <w:t>2.3</w:t>
+        </w:r>
+        <w:r>
+          <w:rPr>
+            <w:rFonts w:asciiTheme="minorHAnsi" w:eastAsiaTheme="minorEastAsia" w:hAnsiTheme="minorHAnsi" w:cstheme="minorBidi"/>
+            <w:smallCaps w:val="0"/>
+            <w:noProof/>
+            <w:sz w:val="22"/>
+            <w:szCs w:val="22"/>
+            <w:lang w:eastAsia="en-US"/>
+          </w:rPr>
+          <w:tab/>
+        </w:r>
+        <w:r>
+          <w:rPr>
+            <w:rStyle w:val="Hyperlink"/>
+            <w:noProof/>
+          </w:rPr>
+          <w:t>Assessments</w:t>
+        </w:r>
+        <w:r>
+          <w:rPr>
+            <w:noProof/>
+            <w:webHidden/>
+          </w:rPr>
+          <w:tab/>
+        </w:r>
+        <w:r>
+          <w:rPr>
+            <w:noProof/>
+            <w:webHidden/>
+          </w:rPr>
+          <w:fldChar w:fldCharType="begin"/>
+        </w:r>
+        <w:r>
+          <w:rPr>
+            <w:noProof/>
+            <w:webHidden/>
+          </w:rPr>
+          <w:instrText xml:space="preserve"> PAGEREF _Toc2265180 \h </w:instrText>
+        </w:r>
+        <w:r>
+          <w:rPr>
+            <w:noProof/>
+            <w:webHidden/>
+          </w:rPr>
+        </w:r>
+        <w:r>
+          <w:rPr>
+            <w:noProof/>
+            <w:webHidden/>
+          </w:rPr>
+          <w:fldChar w:fldCharType="separate"/>
+        </w:r>
+        <w:r>
+          <w:rPr>
+            <w:noProof/>
+            <w:webHidden/>
+          </w:rPr>
+          <w:t>8</w:t>
+        </w:r>
+        <w:r>
+          <w:rPr>
+            <w:noProof/>
+            <w:webHidden/>
+          </w:rPr>
+          <w:fldChar w:fldCharType="end"/>
+        </w:r>
+      </w:hyperlink>
+    </w:p>
+    <w:p>
+      <w:pPr>
+        <w:pStyle w:val="TOC2"/>
+        <w:tabs>
+          <w:tab w:val="left" w:pos="800"/>
+          <w:tab w:val="right" w:leader="dot" w:pos="9350"/>
+        </w:tabs>
+        <w:rPr>
+          <w:rFonts w:asciiTheme="minorHAnsi" w:eastAsiaTheme="minorEastAsia" w:hAnsiTheme="minorHAnsi" w:cstheme="minorBidi"/>
+          <w:smallCaps w:val="0"/>
+          <w:noProof/>
+          <w:sz w:val="22"/>
+          <w:szCs w:val="22"/>
+          <w:lang w:eastAsia="en-US"/>
+        </w:rPr>
+      </w:pPr>
+      <w:hyperlink w:anchor="_Toc2265181" w:history="1">
+        <w:r>
+          <w:rPr>
+            <w:rStyle w:val="Hyperlink"/>
+            <w:noProof/>
+          </w:rPr>
+          <w:t>2.4</w:t>
+        </w:r>
+        <w:r>
+          <w:rPr>
+            <w:rFonts w:asciiTheme="minorHAnsi" w:eastAsiaTheme="minorEastAsia" w:hAnsiTheme="minorHAnsi" w:cstheme="minorBidi"/>
+            <w:smallCaps w:val="0"/>
+            <w:noProof/>
+            <w:sz w:val="22"/>
+            <w:szCs w:val="22"/>
+            <w:lang w:eastAsia="en-US"/>
+          </w:rPr>
+          <w:tab/>
+        </w:r>
+        <w:r>
+          <w:rPr>
+            <w:rStyle w:val="Hyperlink"/>
+            <w:noProof/>
+          </w:rPr>
+          <w:t>Cleanup Estimation Modeling and Actual Cleanup Projects</w:t>
+        </w:r>
+        <w:r>
+          <w:rPr>
+            <w:noProof/>
+            <w:webHidden/>
+          </w:rPr>
+          <w:tab/>
+        </w:r>
+        <w:r>
+          <w:rPr>
+            <w:noProof/>
+            <w:webHidden/>
+          </w:rPr>
+          <w:fldChar w:fldCharType="begin"/>
+        </w:r>
+        <w:r>
+          <w:rPr>
+            <w:noProof/>
+            <w:webHidden/>
+          </w:rPr>
+          <w:instrText xml:space="preserve"> PAGEREF _Toc2265181 \h </w:instrText>
+        </w:r>
+        <w:r>
+          <w:rPr>
+            <w:noProof/>
+            <w:webHidden/>
+          </w:rPr>
+        </w:r>
+        <w:r>
+          <w:rPr>
+            <w:noProof/>
+            <w:webHidden/>
+          </w:rPr>
+          <w:fldChar w:fldCharType="separate"/>
+        </w:r>
+        <w:r>
+          <w:rPr>
+            <w:noProof/>
+            <w:webHidden/>
+          </w:rPr>
+          <w:t>10</w:t>
+        </w:r>
+        <w:r>
+          <w:rPr>
+            <w:noProof/>
+            <w:webHidden/>
+          </w:rPr>
+          <w:fldChar w:fldCharType="end"/>
+        </w:r>
+      </w:hyperlink>
+    </w:p>
+    <w:p>
+      <w:pPr>
+        <w:pStyle w:val="TOC2"/>
+        <w:tabs>
+          <w:tab w:val="left" w:pos="800"/>
+          <w:tab w:val="right" w:leader="dot" w:pos="9350"/>
+        </w:tabs>
+        <w:rPr>
+          <w:rFonts w:asciiTheme="minorHAnsi" w:eastAsiaTheme="minorEastAsia" w:hAnsiTheme="minorHAnsi" w:cstheme="minorBidi"/>
+          <w:smallCaps w:val="0"/>
+          <w:noProof/>
+          <w:sz w:val="22"/>
+          <w:szCs w:val="22"/>
+          <w:lang w:eastAsia="en-US"/>
+        </w:rPr>
+      </w:pPr>
+      <w:hyperlink w:anchor="_Toc2265182" w:history="1">
+        <w:r>
+          <w:rPr>
+            <w:rStyle w:val="Hyperlink"/>
+            <w:noProof/>
+          </w:rPr>
+          <w:t>2.5</w:t>
+        </w:r>
+        <w:r>
+          <w:rPr>
+            <w:rFonts w:asciiTheme="minorHAnsi" w:eastAsiaTheme="minorEastAsia" w:hAnsiTheme="minorHAnsi" w:cstheme="minorBidi"/>
+            <w:smallCaps w:val="0"/>
+            <w:noProof/>
+            <w:sz w:val="22"/>
+            <w:szCs w:val="22"/>
+            <w:lang w:eastAsia="en-US"/>
+          </w:rPr>
+          <w:tab/>
+        </w:r>
+        <w:r>
+          <w:rPr>
+            <w:rStyle w:val="Hyperlink"/>
+            <w:noProof/>
+          </w:rPr>
+          <w:t>Importing Data</w:t>
+        </w:r>
+        <w:r>
+          <w:rPr>
+            <w:noProof/>
+            <w:webHidden/>
+          </w:rPr>
+          <w:tab/>
+        </w:r>
+        <w:r>
+          <w:rPr>
+            <w:noProof/>
+            <w:webHidden/>
+          </w:rPr>
+          <w:fldChar w:fldCharType="begin"/>
+        </w:r>
+        <w:r>
+          <w:rPr>
+            <w:noProof/>
+            <w:webHidden/>
+          </w:rPr>
+          <w:instrText xml:space="preserve"> PAGEREF _Toc2265182 \h </w:instrText>
+        </w:r>
+        <w:r>
+          <w:rPr>
+            <w:noProof/>
+            <w:webHidden/>
+          </w:rPr>
+        </w:r>
+        <w:r>
+          <w:rPr>
+            <w:noProof/>
+            <w:webHidden/>
+          </w:rPr>
+          <w:fldChar w:fldCharType="separate"/>
+        </w:r>
+        <w:r>
+          <w:rPr>
+            <w:noProof/>
+            <w:webHidden/>
+          </w:rPr>
+          <w:t>10</w:t>
+        </w:r>
+        <w:r>
+          <w:rPr>
+            <w:noProof/>
+            <w:webHidden/>
+          </w:rPr>
+          <w:fldChar w:fldCharType="end"/>
+        </w:r>
+      </w:hyperlink>
+    </w:p>
+    <w:p>
+      <w:pPr>
         <w:pStyle w:val="TOC1"/>
         <w:tabs>
           <w:tab w:val="left" w:pos="400"/>
@@ -942,7 +1324,7 @@
           <w:lang w:eastAsia="en-US"/>
         </w:rPr>
       </w:pPr>
-      <w:hyperlink w:anchor="_Toc536627945" w:history="1">
+      <w:hyperlink w:anchor="_Toc2265183" w:history="1">
         <w:r>
           <w:rPr>
             <w:rStyle w:val="Hyperlink"/>
@@ -990,7 +1372,7 @@
             <w:noProof/>
             <w:webHidden/>
           </w:rPr>
-          <w:instrText xml:space="preserve"> PAGEREF _Toc536627945 \h </w:instrText>
+          <w:instrText xml:space="preserve"> PAGEREF _Toc2265183 \h </w:instrText>
         </w:r>
         <w:r>
           <w:rPr>
@@ -1010,7 +1392,7 @@
             <w:noProof/>
             <w:webHidden/>
           </w:rPr>
-          <w:t>4</w:t>
+          <w:t>11</w:t>
         </w:r>
         <w:r>
           <w:rPr>
@@ -1023,6 +1405,98 @@
     </w:p>
     <w:p>
       <w:pPr>
+        <w:pStyle w:val="TOC2"/>
+        <w:tabs>
+          <w:tab w:val="left" w:pos="800"/>
+          <w:tab w:val="right" w:leader="dot" w:pos="9350"/>
+        </w:tabs>
+        <w:rPr>
+          <w:rFonts w:asciiTheme="minorHAnsi" w:eastAsiaTheme="minorEastAsia" w:hAnsiTheme="minorHAnsi" w:cstheme="minorBidi"/>
+          <w:smallCaps w:val="0"/>
+          <w:noProof/>
+          <w:sz w:val="22"/>
+          <w:szCs w:val="22"/>
+          <w:lang w:eastAsia="en-US"/>
+        </w:rPr>
+      </w:pPr>
+      <w:hyperlink w:anchor="_Toc2265184" w:history="1">
+        <w:r>
+          <w:rPr>
+            <w:rStyle w:val="Hyperlink"/>
+            <w:noProof/>
+          </w:rPr>
+          <w:t>3.1</w:t>
+        </w:r>
+        <w:r>
+          <w:rPr>
+            <w:rFonts w:asciiTheme="minorHAnsi" w:eastAsiaTheme="minorEastAsia" w:hAnsiTheme="minorHAnsi" w:cstheme="minorBidi"/>
+            <w:smallCaps w:val="0"/>
+            <w:noProof/>
+            <w:sz w:val="22"/>
+            <w:szCs w:val="22"/>
+            <w:lang w:eastAsia="en-US"/>
+          </w:rPr>
+          <w:tab/>
+        </w:r>
+        <w:r>
+          <w:rPr>
+            <w:rStyle w:val="Hyperlink"/>
+            <w:noProof/>
+          </w:rPr>
+          <w:t>Approving Access Requests</w:t>
+        </w:r>
+        <w:r>
+          <w:rPr>
+            <w:noProof/>
+            <w:webHidden/>
+          </w:rPr>
+          <w:tab/>
+        </w:r>
+        <w:r>
+          <w:rPr>
+            <w:noProof/>
+            <w:webHidden/>
+          </w:rPr>
+          <w:fldChar w:fldCharType="begin"/>
+        </w:r>
+        <w:r>
+          <w:rPr>
+            <w:noProof/>
+            <w:webHidden/>
+          </w:rPr>
+          <w:instrText xml:space="preserve"> PAGEREF _Toc2265184 \h </w:instrText>
+        </w:r>
+        <w:r>
+          <w:rPr>
+            <w:noProof/>
+            <w:webHidden/>
+          </w:rPr>
+        </w:r>
+        <w:r>
+          <w:rPr>
+            <w:noProof/>
+            <w:webHidden/>
+          </w:rPr>
+          <w:fldChar w:fldCharType="separate"/>
+        </w:r>
+        <w:r>
+          <w:rPr>
+            <w:noProof/>
+            <w:webHidden/>
+          </w:rPr>
+          <w:t>11</w:t>
+        </w:r>
+        <w:r>
+          <w:rPr>
+            <w:noProof/>
+            <w:webHidden/>
+          </w:rPr>
+          <w:fldChar w:fldCharType="end"/>
+        </w:r>
+      </w:hyperlink>
+    </w:p>
+    <w:p>
+      <w:pPr>
         <w:rPr>
           <w:rStyle w:val="BackgroundTitle"/>
         </w:rPr>
@@ -1113,19 +1587,49 @@
       <w:pPr>
         <w:pStyle w:val="Heading1"/>
       </w:pPr>
-      <w:bookmarkStart w:id="3" w:name="_Toc536627942"/>
+      <w:bookmarkStart w:id="2" w:name="_Toc2265176"/>
       <w:r>
         <w:lastRenderedPageBreak/>
         <w:t>Introduction</w:t>
       </w:r>
-      <w:bookmarkEnd w:id="3"/>
-    </w:p>
-    <w:p>
-      <w:bookmarkStart w:id="4" w:name="_Ref216262373"/>
-      <w:r>
-        <w:t xml:space="preserve">Arbor Care Data Management is a web-based application that allows you to manage arbor care work orders.  Some high-level features of the application are: </w:t>
-      </w:r>
-    </w:p>
+      <w:bookmarkEnd w:id="2"/>
+    </w:p>
+    <w:p>
+      <w:bookmarkStart w:id="3" w:name="_Ref216262373"/>
+    </w:p>
+    <w:p>
+      <w:r>
+        <w:t xml:space="preserve">Open Dump </w:t>
+      </w:r>
+      <w:r>
+        <w:t xml:space="preserve">Data Management is a </w:t>
+      </w:r>
+      <w:r>
+        <w:t xml:space="preserve">module of the Tribal Services Portal, and </w:t>
+      </w:r>
+      <w:r>
+        <w:t xml:space="preserve">allows </w:t>
+      </w:r>
+      <w:r>
+        <w:t xml:space="preserve">tribes </w:t>
+      </w:r>
+      <w:r>
+        <w:t xml:space="preserve">to manage </w:t>
+      </w:r>
+      <w:r>
+        <w:t>open dumps</w:t>
+      </w:r>
+      <w:r>
+        <w:t xml:space="preserve">.  Some high-level features of </w:t>
+      </w:r>
+      <w:r>
+        <w:t xml:space="preserve">the Open Dump Module </w:t>
+      </w:r>
+      <w:r>
+        <w:t xml:space="preserve">are: </w:t>
+      </w:r>
+    </w:p>
+    <w:p/>
     <w:p>
       <w:pPr>
         <w:pStyle w:val="ListParagraph"/>
@@ -1140,11 +1644,24 @@
         <w:rPr>
           <w:b/>
         </w:rPr>
-        <w:t xml:space="preserve">Arbor Care Work Order Management: </w:t>
-      </w:r>
-      <w:r>
-        <w:t>Search existing  work orders; insert new work orders</w:t>
-      </w:r>
+        <w:t xml:space="preserve">Site </w:t>
+      </w:r>
+      <w:r>
+        <w:rPr>
+          <w:b/>
+        </w:rPr>
+        <w:t xml:space="preserve">Management: </w:t>
+      </w:r>
+      <w:r>
+        <w:t>Maintain a list of Open Dump sites</w:t>
+      </w:r>
+    </w:p>
+    <w:p>
+      <w:pPr>
+        <w:pStyle w:val="ListParagraph"/>
+        <w:spacing w:before="0" w:after="200" w:line="276" w:lineRule="auto"/>
+        <w:contextualSpacing/>
+      </w:pPr>
     </w:p>
     <w:p>
       <w:pPr>
@@ -1160,14 +1677,18 @@
         <w:rPr>
           <w:b/>
         </w:rPr>
-        <w:t xml:space="preserve">Report Generation: </w:t>
-      </w:r>
-      <w:r>
-        <w:t>System</w:t>
-      </w:r>
-      <w:r>
-        <w:t xml:space="preserve"> allows for the generation of reports</w:t>
-      </w:r>
+        <w:t xml:space="preserve">Site Assessments: </w:t>
+      </w:r>
+      <w:r>
+        <w:t>Keep track of a history of assessments conducted at each open dump site, including the ability to attach files or photos for each assessment</w:t>
+      </w:r>
+    </w:p>
+    <w:p>
+      <w:pPr>
+        <w:pStyle w:val="ListParagraph"/>
+        <w:spacing w:before="0" w:after="200" w:line="276" w:lineRule="auto"/>
+        <w:contextualSpacing/>
+      </w:pPr>
     </w:p>
     <w:p>
       <w:pPr>
@@ -1183,11 +1704,36 @@
         <w:rPr>
           <w:b/>
         </w:rPr>
-        <w:t>Security:</w:t>
-      </w:r>
-      <w:r>
-        <w:t xml:space="preserve"> Role-based application security and additional layered security measured to ensure security of data </w:t>
-      </w:r>
+        <w:t xml:space="preserve">Site Cleanup Estimation Modeling: </w:t>
+      </w:r>
+      <w:r>
+        <w:t xml:space="preserve">by inputting a set of characteristics of the open dump site (including proximity factors, waste contents, disposal distance), the system will calculate estimated cleanup costs, based on EPA’s Illegal Dumping Economic Assessment (IDEA) </w:t>
+      </w:r>
+      <w:r>
+        <w:t xml:space="preserve">model </w:t>
+      </w:r>
+      <w:hyperlink r:id="rId18" w:history="1">
+        <w:r>
+          <w:rPr>
+            <w:rStyle w:val="Hyperlink"/>
+            <w:rFonts w:ascii="Verdana" w:hAnsi="Verdana"/>
+          </w:rPr>
+          <w:t>(link)</w:t>
+        </w:r>
+      </w:hyperlink>
+      <w:r>
+        <w:rPr>
+          <w:b/>
+        </w:rPr>
+        <w:t xml:space="preserve"> </w:t>
+      </w:r>
+    </w:p>
+    <w:p>
+      <w:pPr>
+        <w:pStyle w:val="ListParagraph"/>
+        <w:spacing w:before="0" w:after="200" w:line="276" w:lineRule="auto"/>
+        <w:contextualSpacing/>
+      </w:pPr>
     </w:p>
     <w:p>
       <w:pPr>
@@ -1203,10 +1749,13 @@
         <w:rPr>
           <w:b/>
         </w:rPr>
-        <w:t>Open Source:</w:t>
-      </w:r>
-      <w:r>
-        <w:t xml:space="preserve"> Application is free to use, free to share, and free to modify</w:t>
+        <w:t xml:space="preserve">Track Actual Cleanup Projects: </w:t>
+      </w:r>
+      <w:r>
+        <w:t>Track actual cleanup projects and associated costs</w:t>
+      </w:r>
+      <w:r>
+        <w:t xml:space="preserve"> </w:t>
       </w:r>
     </w:p>
     <w:p>
@@ -1219,9 +1768,9 @@
       <w:r>
         <w:br w:type="page"/>
       </w:r>
-      <w:bookmarkStart w:id="5" w:name="_Ref222119586"/>
-      <w:bookmarkStart w:id="6" w:name="_Ref222107164"/>
-      <w:bookmarkStart w:id="7" w:name="_Toc536627943"/>
+      <w:bookmarkStart w:id="4" w:name="_Ref222119586"/>
+      <w:bookmarkStart w:id="5" w:name="_Ref222107164"/>
+      <w:bookmarkStart w:id="6" w:name="_Toc2265177"/>
       <w:r>
         <w:rPr>
           <w:lang w:val="en-GB"/>
@@ -1229,21 +1778,1586 @@
         <w:lastRenderedPageBreak/>
         <w:t>Using the Open Dump Module</w:t>
       </w:r>
+      <w:bookmarkEnd w:id="6"/>
+    </w:p>
+    <w:p>
+      <w:pPr>
+        <w:pStyle w:val="Heading2"/>
+      </w:pPr>
+      <w:bookmarkStart w:id="7" w:name="_Toc2265178"/>
+      <w:bookmarkEnd w:id="4"/>
+      <w:r>
+        <w:t>Getting Started</w:t>
+      </w:r>
       <w:bookmarkEnd w:id="7"/>
     </w:p>
     <w:p>
       <w:pPr>
+        <w:tabs>
+          <w:tab w:val="left" w:pos="1260"/>
+        </w:tabs>
+        <w:rPr>
+          <w:rFonts w:cs="Arial"/>
+        </w:rPr>
+      </w:pPr>
+    </w:p>
+    <w:p>
+      <w:pPr>
+        <w:tabs>
+          <w:tab w:val="left" w:pos="1260"/>
+        </w:tabs>
+        <w:rPr>
+          <w:rFonts w:cs="Arial"/>
+          <w:b/>
+          <w:u w:val="single"/>
+        </w:rPr>
+      </w:pPr>
+      <w:r>
+        <w:rPr>
+          <w:rFonts w:cs="Arial"/>
+          <w:b/>
+          <w:u w:val="single"/>
+        </w:rPr>
+        <w:t>Register</w:t>
+      </w:r>
+    </w:p>
+    <w:p>
+      <w:pPr>
+        <w:tabs>
+          <w:tab w:val="left" w:pos="1260"/>
+        </w:tabs>
+        <w:rPr>
+          <w:rFonts w:cs="Arial"/>
+        </w:rPr>
+      </w:pPr>
+      <w:r>
+        <w:rPr>
+          <w:rFonts w:cs="Arial"/>
+        </w:rPr>
+        <w:t xml:space="preserve">To begin using the Open Dump Module, </w:t>
+      </w:r>
+      <w:r>
+        <w:rPr>
+          <w:rFonts w:cs="Arial"/>
+        </w:rPr>
+        <w:t>first create a Tribal Portal account:</w:t>
+      </w:r>
+    </w:p>
+    <w:p>
+      <w:pPr>
+        <w:tabs>
+          <w:tab w:val="left" w:pos="1260"/>
+        </w:tabs>
+        <w:rPr>
+          <w:rFonts w:cs="Arial"/>
+        </w:rPr>
+      </w:pPr>
+    </w:p>
+    <w:p>
+      <w:pPr>
+        <w:tabs>
+          <w:tab w:val="left" w:pos="1260"/>
+        </w:tabs>
+        <w:jc w:val="center"/>
+        <w:rPr>
+          <w:rFonts w:cs="Arial"/>
+        </w:rPr>
+      </w:pPr>
+      <w:r>
+        <w:rPr>
+          <w:noProof/>
+          <w:lang w:eastAsia="en-US"/>
+        </w:rPr>
+        <w:drawing>
+          <wp:inline distT="0" distB="0" distL="0" distR="0" wp14:anchorId="324DEDF4" wp14:editId="625B369A">
+            <wp:extent cx="5978106" cy="1876460"/>
+            <wp:effectExtent l="0" t="0" r="3810" b="0"/>
+            <wp:docPr id="1" name="Picture 1"/>
+            <wp:cNvGraphicFramePr>
+              <a:graphicFrameLocks xmlns:a="http://schemas.openxmlformats.org/drawingml/2006/main" noChangeAspect="1"/>
+            </wp:cNvGraphicFramePr>
+            <a:graphic xmlns:a="http://schemas.openxmlformats.org/drawingml/2006/main">
+              <a:graphicData uri="http://schemas.openxmlformats.org/drawingml/2006/picture">
+                <pic:pic xmlns:pic="http://schemas.openxmlformats.org/drawingml/2006/picture">
+                  <pic:nvPicPr>
+                    <pic:cNvPr id="1" name=""/>
+                    <pic:cNvPicPr/>
+                  </pic:nvPicPr>
+                  <pic:blipFill>
+                    <a:blip r:embed="rId19"/>
+                    <a:stretch>
+                      <a:fillRect/>
+                    </a:stretch>
+                  </pic:blipFill>
+                  <pic:spPr>
+                    <a:xfrm>
+                      <a:off x="0" y="0"/>
+                      <a:ext cx="6005809" cy="1885156"/>
+                    </a:xfrm>
+                    <a:prstGeom prst="rect">
+                      <a:avLst/>
+                    </a:prstGeom>
+                  </pic:spPr>
+                </pic:pic>
+              </a:graphicData>
+            </a:graphic>
+          </wp:inline>
+        </w:drawing>
+      </w:r>
+    </w:p>
+    <w:p>
+      <w:pPr>
+        <w:tabs>
+          <w:tab w:val="left" w:pos="1260"/>
+        </w:tabs>
+        <w:rPr>
+          <w:rFonts w:cs="Arial"/>
+        </w:rPr>
+      </w:pPr>
+    </w:p>
+    <w:p>
+      <w:pPr>
+        <w:tabs>
+          <w:tab w:val="left" w:pos="1260"/>
+        </w:tabs>
+        <w:rPr>
+          <w:rFonts w:cs="Arial"/>
+        </w:rPr>
+      </w:pPr>
+      <w:r>
+        <w:rPr>
+          <w:rFonts w:cs="Arial"/>
+        </w:rPr>
+        <w:t>Click on the Register link on the Tribal Portal home page.</w:t>
+      </w:r>
+    </w:p>
+    <w:p>
+      <w:pPr>
+        <w:tabs>
+          <w:tab w:val="left" w:pos="1260"/>
+        </w:tabs>
+        <w:rPr>
+          <w:rFonts w:cs="Arial"/>
+        </w:rPr>
+      </w:pPr>
+    </w:p>
+    <w:p>
+      <w:pPr>
+        <w:tabs>
+          <w:tab w:val="left" w:pos="1260"/>
+        </w:tabs>
+        <w:jc w:val="center"/>
+        <w:rPr>
+          <w:rFonts w:cs="Arial"/>
+        </w:rPr>
+      </w:pPr>
+      <w:r>
+        <w:rPr>
+          <w:noProof/>
+          <w:lang w:eastAsia="en-US"/>
+        </w:rPr>
+        <w:drawing>
+          <wp:inline distT="0" distB="0" distL="0" distR="0" wp14:anchorId="3C47B2FE" wp14:editId="5DBD30A7">
+            <wp:extent cx="4045788" cy="3688756"/>
+            <wp:effectExtent l="0" t="0" r="0" b="6985"/>
+            <wp:docPr id="2" name="Picture 2"/>
+            <wp:cNvGraphicFramePr>
+              <a:graphicFrameLocks xmlns:a="http://schemas.openxmlformats.org/drawingml/2006/main" noChangeAspect="1"/>
+            </wp:cNvGraphicFramePr>
+            <a:graphic xmlns:a="http://schemas.openxmlformats.org/drawingml/2006/main">
+              <a:graphicData uri="http://schemas.openxmlformats.org/drawingml/2006/picture">
+                <pic:pic xmlns:pic="http://schemas.openxmlformats.org/drawingml/2006/picture">
+                  <pic:nvPicPr>
+                    <pic:cNvPr id="1" name=""/>
+                    <pic:cNvPicPr/>
+                  </pic:nvPicPr>
+                  <pic:blipFill>
+                    <a:blip r:embed="rId20"/>
+                    <a:stretch>
+                      <a:fillRect/>
+                    </a:stretch>
+                  </pic:blipFill>
+                  <pic:spPr>
+                    <a:xfrm>
+                      <a:off x="0" y="0"/>
+                      <a:ext cx="4051344" cy="3693822"/>
+                    </a:xfrm>
+                    <a:prstGeom prst="rect">
+                      <a:avLst/>
+                    </a:prstGeom>
+                  </pic:spPr>
+                </pic:pic>
+              </a:graphicData>
+            </a:graphic>
+          </wp:inline>
+        </w:drawing>
+      </w:r>
+    </w:p>
+    <w:p>
+      <w:pPr>
+        <w:tabs>
+          <w:tab w:val="left" w:pos="1260"/>
+        </w:tabs>
+        <w:rPr>
+          <w:rFonts w:cs="Arial"/>
+        </w:rPr>
+      </w:pPr>
+    </w:p>
+    <w:p>
+      <w:pPr>
+        <w:tabs>
+          <w:tab w:val="left" w:pos="1260"/>
+        </w:tabs>
+        <w:rPr>
+          <w:rFonts w:cs="Arial"/>
+        </w:rPr>
+      </w:pPr>
+      <w:r>
+        <w:rPr>
+          <w:rFonts w:cs="Arial"/>
+        </w:rPr>
+        <w:t>Enter in your email address and provide a password. The system will send you a verification email that you must click to verify your account.</w:t>
+      </w:r>
+    </w:p>
+    <w:p>
+      <w:pPr>
+        <w:tabs>
+          <w:tab w:val="left" w:pos="1260"/>
+        </w:tabs>
+        <w:rPr>
+          <w:rFonts w:cs="Arial"/>
+        </w:rPr>
+      </w:pPr>
+    </w:p>
+    <w:p>
+      <w:pPr>
+        <w:tabs>
+          <w:tab w:val="left" w:pos="1260"/>
+        </w:tabs>
+        <w:rPr>
+          <w:rFonts w:cs="Arial"/>
+          <w:b/>
+          <w:u w:val="single"/>
+        </w:rPr>
+      </w:pPr>
+      <w:r>
+        <w:rPr>
+          <w:rFonts w:cs="Arial"/>
+          <w:b/>
+          <w:u w:val="single"/>
+        </w:rPr>
+        <w:lastRenderedPageBreak/>
+        <w:t>Get Granted Access to the Open Dump Module</w:t>
+      </w:r>
+    </w:p>
+    <w:p>
+      <w:pPr>
+        <w:tabs>
+          <w:tab w:val="left" w:pos="1260"/>
+        </w:tabs>
+        <w:rPr>
+          <w:rFonts w:cs="Arial"/>
+        </w:rPr>
+      </w:pPr>
+      <w:r>
+        <w:rPr>
+          <w:rFonts w:cs="Arial"/>
+        </w:rPr>
+        <w:t>When you log int</w:t>
+      </w:r>
+      <w:r>
+        <w:rPr>
+          <w:rFonts w:cs="Arial"/>
+        </w:rPr>
+        <w:t xml:space="preserve">o the Tribal Portal for the first time, you will not yet have access to the Open Dump module. On the Dashboard you will see the following warning: </w:t>
+      </w:r>
+    </w:p>
+    <w:p>
+      <w:pPr>
+        <w:tabs>
+          <w:tab w:val="left" w:pos="1260"/>
+        </w:tabs>
+        <w:rPr>
+          <w:rFonts w:cs="Arial"/>
+        </w:rPr>
+      </w:pPr>
+    </w:p>
+    <w:p>
+      <w:pPr>
+        <w:tabs>
+          <w:tab w:val="left" w:pos="1260"/>
+        </w:tabs>
+        <w:rPr>
+          <w:rFonts w:cs="Arial"/>
+        </w:rPr>
+      </w:pPr>
+      <w:r>
+        <w:rPr>
+          <w:noProof/>
+          <w:lang w:eastAsia="en-US"/>
+        </w:rPr>
+        <w:drawing>
+          <wp:inline distT="0" distB="0" distL="0" distR="0" wp14:anchorId="680992AD" wp14:editId="2C821657">
+            <wp:extent cx="5943600" cy="1612900"/>
+            <wp:effectExtent l="0" t="0" r="0" b="6350"/>
+            <wp:docPr id="5" name="Picture 5"/>
+            <wp:cNvGraphicFramePr>
+              <a:graphicFrameLocks xmlns:a="http://schemas.openxmlformats.org/drawingml/2006/main" noChangeAspect="1"/>
+            </wp:cNvGraphicFramePr>
+            <a:graphic xmlns:a="http://schemas.openxmlformats.org/drawingml/2006/main">
+              <a:graphicData uri="http://schemas.openxmlformats.org/drawingml/2006/picture">
+                <pic:pic xmlns:pic="http://schemas.openxmlformats.org/drawingml/2006/picture">
+                  <pic:nvPicPr>
+                    <pic:cNvPr id="1" name=""/>
+                    <pic:cNvPicPr/>
+                  </pic:nvPicPr>
+                  <pic:blipFill>
+                    <a:blip r:embed="rId21"/>
+                    <a:stretch>
+                      <a:fillRect/>
+                    </a:stretch>
+                  </pic:blipFill>
+                  <pic:spPr>
+                    <a:xfrm>
+                      <a:off x="0" y="0"/>
+                      <a:ext cx="5943600" cy="1612900"/>
+                    </a:xfrm>
+                    <a:prstGeom prst="rect">
+                      <a:avLst/>
+                    </a:prstGeom>
+                  </pic:spPr>
+                </pic:pic>
+              </a:graphicData>
+            </a:graphic>
+          </wp:inline>
+        </w:drawing>
+      </w:r>
+    </w:p>
+    <w:p>
+      <w:pPr>
+        <w:tabs>
+          <w:tab w:val="left" w:pos="1260"/>
+        </w:tabs>
+        <w:rPr>
+          <w:rFonts w:cs="Arial"/>
+        </w:rPr>
+      </w:pPr>
+    </w:p>
+    <w:p>
+      <w:pPr>
+        <w:tabs>
+          <w:tab w:val="left" w:pos="1260"/>
+        </w:tabs>
+        <w:rPr>
+          <w:rFonts w:cs="Arial"/>
+        </w:rPr>
+      </w:pPr>
+      <w:r>
+        <w:rPr>
+          <w:rFonts w:cs="Arial"/>
+        </w:rPr>
+        <w:t xml:space="preserve">Click the </w:t>
+      </w:r>
+      <w:r>
+        <w:rPr>
+          <w:rFonts w:cs="Arial"/>
+          <w:b/>
+        </w:rPr>
+        <w:t>Manage Your Access Rights</w:t>
+      </w:r>
+      <w:r>
+        <w:rPr>
+          <w:rFonts w:cs="Arial"/>
+        </w:rPr>
+        <w:t xml:space="preserve"> button and then the </w:t>
+      </w:r>
+      <w:r>
+        <w:rPr>
+          <w:noProof/>
+          <w:lang w:eastAsia="en-US"/>
+        </w:rPr>
+        <w:drawing>
+          <wp:inline distT="0" distB="0" distL="0" distR="0" wp14:anchorId="625F511A" wp14:editId="6A37F164">
+            <wp:extent cx="855321" cy="269755"/>
+            <wp:effectExtent l="0" t="0" r="2540" b="0"/>
+            <wp:docPr id="11" name="Picture 11"/>
+            <wp:cNvGraphicFramePr>
+              <a:graphicFrameLocks xmlns:a="http://schemas.openxmlformats.org/drawingml/2006/main" noChangeAspect="1"/>
+            </wp:cNvGraphicFramePr>
+            <a:graphic xmlns:a="http://schemas.openxmlformats.org/drawingml/2006/main">
+              <a:graphicData uri="http://schemas.openxmlformats.org/drawingml/2006/picture">
+                <pic:pic xmlns:pic="http://schemas.openxmlformats.org/drawingml/2006/picture">
+                  <pic:nvPicPr>
+                    <pic:cNvPr id="1" name=""/>
+                    <pic:cNvPicPr/>
+                  </pic:nvPicPr>
+                  <pic:blipFill>
+                    <a:blip r:embed="rId22"/>
+                    <a:stretch>
+                      <a:fillRect/>
+                    </a:stretch>
+                  </pic:blipFill>
+                  <pic:spPr>
+                    <a:xfrm>
+                      <a:off x="0" y="0"/>
+                      <a:ext cx="866202" cy="273187"/>
+                    </a:xfrm>
+                    <a:prstGeom prst="rect">
+                      <a:avLst/>
+                    </a:prstGeom>
+                  </pic:spPr>
+                </pic:pic>
+              </a:graphicData>
+            </a:graphic>
+          </wp:inline>
+        </w:drawing>
+      </w:r>
+      <w:r>
+        <w:rPr>
+          <w:rFonts w:cs="Arial"/>
+        </w:rPr>
+        <w:t xml:space="preserve">button for the Open Dump Module. </w:t>
+      </w:r>
+    </w:p>
+    <w:p>
+      <w:pPr>
+        <w:tabs>
+          <w:tab w:val="left" w:pos="1260"/>
+        </w:tabs>
+        <w:rPr>
+          <w:rFonts w:cs="Arial"/>
+        </w:rPr>
+      </w:pPr>
+    </w:p>
+    <w:p>
+      <w:pPr>
+        <w:tabs>
+          <w:tab w:val="left" w:pos="1260"/>
+        </w:tabs>
+        <w:rPr>
+          <w:rFonts w:cs="Arial"/>
+        </w:rPr>
+      </w:pPr>
+      <w:r>
+        <w:rPr>
+          <w:rFonts w:cs="Arial"/>
+        </w:rPr>
+        <w:t xml:space="preserve">An Administrator will receive a notification of your request and will approve or reject your access rights request. </w:t>
+      </w:r>
+    </w:p>
+    <w:p>
+      <w:pPr>
+        <w:tabs>
+          <w:tab w:val="left" w:pos="1260"/>
+        </w:tabs>
+        <w:rPr>
+          <w:rFonts w:cs="Arial"/>
+        </w:rPr>
+      </w:pPr>
+    </w:p>
+    <w:p>
+      <w:pPr>
+        <w:tabs>
+          <w:tab w:val="left" w:pos="1260"/>
+        </w:tabs>
+        <w:rPr>
+          <w:rFonts w:cs="Arial"/>
+          <w:b/>
+          <w:u w:val="single"/>
+        </w:rPr>
+      </w:pPr>
+      <w:r>
+        <w:rPr>
+          <w:rFonts w:cs="Arial"/>
+          <w:b/>
+          <w:u w:val="single"/>
+        </w:rPr>
+        <w:t>Gain Access to Open Dump Module</w:t>
+      </w:r>
+    </w:p>
+    <w:p>
+      <w:pPr>
+        <w:tabs>
+          <w:tab w:val="left" w:pos="1260"/>
+        </w:tabs>
+        <w:rPr>
+          <w:rFonts w:cs="Arial"/>
+        </w:rPr>
+      </w:pPr>
+      <w:r>
+        <w:rPr>
+          <w:rFonts w:cs="Arial"/>
+        </w:rPr>
+        <w:t xml:space="preserve">After you have been granted rights to the Open Dump module, when you log into the Tribal Service Portal, you will see the Open Dump menu options on the left, as shown here: </w:t>
+      </w:r>
+    </w:p>
+    <w:p>
+      <w:pPr>
+        <w:tabs>
+          <w:tab w:val="left" w:pos="1260"/>
+        </w:tabs>
+        <w:rPr>
+          <w:rFonts w:cs="Arial"/>
+        </w:rPr>
+      </w:pPr>
+    </w:p>
+    <w:p>
+      <w:pPr>
+        <w:tabs>
+          <w:tab w:val="left" w:pos="1260"/>
+        </w:tabs>
+        <w:rPr>
+          <w:rFonts w:cs="Arial"/>
+        </w:rPr>
+      </w:pPr>
+      <w:r>
+        <w:rPr>
+          <w:noProof/>
+          <w:lang w:eastAsia="en-US"/>
+        </w:rPr>
+        <mc:AlternateContent>
+          <mc:Choice Requires="wps">
+            <w:drawing>
+              <wp:anchor distT="0" distB="0" distL="114300" distR="114300" simplePos="0" relativeHeight="251659264" behindDoc="0" locked="0" layoutInCell="1" allowOverlap="1" wp14:anchorId="44ABE1D8" wp14:editId="6CA2C320">
+                <wp:simplePos x="0" y="0"/>
+                <wp:positionH relativeFrom="column">
+                  <wp:posOffset>-94412</wp:posOffset>
+                </wp:positionH>
+                <wp:positionV relativeFrom="paragraph">
+                  <wp:posOffset>1364459</wp:posOffset>
+                </wp:positionV>
+                <wp:extent cx="1155939" cy="1093686"/>
+                <wp:effectExtent l="19050" t="19050" r="25400" b="11430"/>
+                <wp:wrapNone/>
+                <wp:docPr id="15" name="Rounded Rectangle 15"/>
+                <wp:cNvGraphicFramePr/>
+                <a:graphic xmlns:a="http://schemas.openxmlformats.org/drawingml/2006/main">
+                  <a:graphicData uri="http://schemas.microsoft.com/office/word/2010/wordprocessingShape">
+                    <wps:wsp>
+                      <wps:cNvSpPr/>
+                      <wps:spPr>
+                        <a:xfrm>
+                          <a:off x="0" y="0"/>
+                          <a:ext cx="1155939" cy="1093686"/>
+                        </a:xfrm>
+                        <a:prstGeom prst="roundRect">
+                          <a:avLst/>
+                        </a:prstGeom>
+                        <a:noFill/>
+                        <a:ln w="38100">
+                          <a:solidFill>
+                            <a:srgbClr val="FF0000"/>
+                          </a:solidFill>
+                        </a:ln>
+                      </wps:spPr>
+                      <wps:style>
+                        <a:lnRef idx="2">
+                          <a:schemeClr val="accent2"/>
+                        </a:lnRef>
+                        <a:fillRef idx="1">
+                          <a:schemeClr val="lt1"/>
+                        </a:fillRef>
+                        <a:effectRef idx="0">
+                          <a:schemeClr val="accent2"/>
+                        </a:effectRef>
+                        <a:fontRef idx="minor">
+                          <a:schemeClr val="dk1"/>
+                        </a:fontRef>
+                      </wps:style>
+                      <wps:bodyPr rot="0" spcFirstLastPara="0" vertOverflow="overflow" horzOverflow="overflow" vert="horz" wrap="square" lIns="91440" tIns="45720" rIns="91440" bIns="45720" numCol="1" spcCol="0" rtlCol="0" fromWordArt="0" anchor="ctr" anchorCtr="0" forceAA="0" compatLnSpc="1">
+                        <a:prstTxWarp prst="textNoShape">
+                          <a:avLst/>
+                        </a:prstTxWarp>
+                        <a:noAutofit/>
+                      </wps:bodyPr>
+                    </wps:wsp>
+                  </a:graphicData>
+                </a:graphic>
+              </wp:anchor>
+            </w:drawing>
+          </mc:Choice>
+          <mc:Fallback>
+            <w:pict>
+              <v:roundrect w14:anchorId="2708B1BA" id="Rounded Rectangle 15" o:spid="_x0000_s1026" style="position:absolute;margin-left:-7.45pt;margin-top:107.45pt;width:91pt;height:86.1pt;z-index:251659264;visibility:visible;mso-wrap-style:square;mso-wrap-distance-left:9pt;mso-wrap-distance-top:0;mso-wrap-distance-right:9pt;mso-wrap-distance-bottom:0;mso-position-horizontal:absolute;mso-position-horizontal-relative:text;mso-position-vertical:absolute;mso-position-vertical-relative:text;v-text-anchor:middle" arcsize="10923f" o:gfxdata="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" filled="f" strokecolor="red" strokeweight="3pt">
+                <v:stroke joinstyle="miter"/>
+              </v:roundrect>
+            </w:pict>
+          </mc:Fallback>
+        </mc:AlternateContent>
+      </w:r>
+      <w:r>
+        <w:rPr>
+          <w:noProof/>
+          <w:lang w:eastAsia="en-US"/>
+        </w:rPr>
+        <w:drawing>
+          <wp:inline distT="0" distB="0" distL="0" distR="0" wp14:anchorId="093C7B89" wp14:editId="7E8540A2">
+            <wp:extent cx="5943600" cy="2430780"/>
+            <wp:effectExtent l="0" t="0" r="0" b="7620"/>
+            <wp:docPr id="13" name="Picture 13"/>
+            <wp:cNvGraphicFramePr>
+              <a:graphicFrameLocks xmlns:a="http://schemas.openxmlformats.org/drawingml/2006/main" noChangeAspect="1"/>
+            </wp:cNvGraphicFramePr>
+            <a:graphic xmlns:a="http://schemas.openxmlformats.org/drawingml/2006/main">
+              <a:graphicData uri="http://schemas.openxmlformats.org/drawingml/2006/picture">
+                <pic:pic xmlns:pic="http://schemas.openxmlformats.org/drawingml/2006/picture">
+                  <pic:nvPicPr>
+                    <pic:cNvPr id="1" name=""/>
+                    <pic:cNvPicPr/>
+                  </pic:nvPicPr>
+                  <pic:blipFill>
+                    <a:blip r:embed="rId23"/>
+                    <a:stretch>
+                      <a:fillRect/>
+                    </a:stretch>
+                  </pic:blipFill>
+                  <pic:spPr>
+                    <a:xfrm>
+                      <a:off x="0" y="0"/>
+                      <a:ext cx="5943600" cy="2430780"/>
+                    </a:xfrm>
+                    <a:prstGeom prst="rect">
+                      <a:avLst/>
+                    </a:prstGeom>
+                  </pic:spPr>
+                </pic:pic>
+              </a:graphicData>
+            </a:graphic>
+          </wp:inline>
+        </w:drawing>
+      </w:r>
+    </w:p>
+    <w:p>
+      <w:pPr>
+        <w:tabs>
+          <w:tab w:val="left" w:pos="1260"/>
+        </w:tabs>
+        <w:rPr>
+          <w:rFonts w:cs="Arial"/>
+        </w:rPr>
+      </w:pPr>
+    </w:p>
+    <w:p>
+      <w:pPr>
         <w:pStyle w:val="Heading2"/>
       </w:pPr>
-      <w:bookmarkStart w:id="8" w:name="_Toc536627944"/>
-      <w:bookmarkEnd w:id="5"/>
-      <w:r>
-        <w:t>Getting Started</w:t>
+      <w:bookmarkStart w:id="8" w:name="_Toc2265179"/>
+      <w:r>
+        <w:lastRenderedPageBreak/>
+        <w:t>Sites</w:t>
       </w:r>
       <w:bookmarkEnd w:id="8"/>
     </w:p>
     <w:p>
       <w:pPr>
+        <w:pStyle w:val="Heading3"/>
+      </w:pPr>
+      <w:r>
+        <w:t>Sites Master List</w:t>
+      </w:r>
+    </w:p>
+    <w:p>
+      <w:r>
+        <w:t xml:space="preserve">To manage your open dump sites, click on the </w:t>
+      </w:r>
+      <w:r>
+        <w:rPr>
+          <w:noProof/>
+          <w:lang w:eastAsia="en-US"/>
+        </w:rPr>
+        <w:drawing>
+          <wp:inline distT="0" distB="0" distL="0" distR="0" wp14:anchorId="2EB551D6" wp14:editId="7D115641">
+            <wp:extent cx="1447800" cy="266700"/>
+            <wp:effectExtent l="0" t="0" r="0" b="0"/>
+            <wp:docPr id="16" name="Picture 16"/>
+            <wp:cNvGraphicFramePr>
+              <a:graphicFrameLocks xmlns:a="http://schemas.openxmlformats.org/drawingml/2006/main" noChangeAspect="1"/>
+            </wp:cNvGraphicFramePr>
+            <a:graphic xmlns:a="http://schemas.openxmlformats.org/drawingml/2006/main">
+              <a:graphicData uri="http://schemas.openxmlformats.org/drawingml/2006/picture">
+                <pic:pic xmlns:pic="http://schemas.openxmlformats.org/drawingml/2006/picture">
+                  <pic:nvPicPr>
+                    <pic:cNvPr id="1" name=""/>
+                    <pic:cNvPicPr/>
+                  </pic:nvPicPr>
+                  <pic:blipFill>
+                    <a:blip r:embed="rId24"/>
+                    <a:stretch>
+                      <a:fillRect/>
+                    </a:stretch>
+                  </pic:blipFill>
+                  <pic:spPr>
+                    <a:xfrm>
+                      <a:off x="0" y="0"/>
+                      <a:ext cx="1447800" cy="266700"/>
+                    </a:xfrm>
+                    <a:prstGeom prst="rect">
+                      <a:avLst/>
+                    </a:prstGeom>
+                  </pic:spPr>
+                </pic:pic>
+              </a:graphicData>
+            </a:graphic>
+          </wp:inline>
+        </w:drawing>
+      </w:r>
+      <w:r>
+        <w:t xml:space="preserve"> left menu option. Here you can search dump sites by Tribal Organization, current status, or search by site name or address.</w:t>
+      </w:r>
+    </w:p>
+    <w:p>
+      <w:r>
+        <w:rPr>
+          <w:noProof/>
+          <w:lang w:eastAsia="en-US"/>
+        </w:rPr>
+        <w:drawing>
+          <wp:inline distT="0" distB="0" distL="0" distR="0" wp14:anchorId="34176EF5" wp14:editId="467FDC82">
+            <wp:extent cx="5943600" cy="3735070"/>
+            <wp:effectExtent l="0" t="0" r="0" b="0"/>
+            <wp:docPr id="17" name="Picture 17"/>
+            <wp:cNvGraphicFramePr>
+              <a:graphicFrameLocks xmlns:a="http://schemas.openxmlformats.org/drawingml/2006/main" noChangeAspect="1"/>
+            </wp:cNvGraphicFramePr>
+            <a:graphic xmlns:a="http://schemas.openxmlformats.org/drawingml/2006/main">
+              <a:graphicData uri="http://schemas.openxmlformats.org/drawingml/2006/picture">
+                <pic:pic xmlns:pic="http://schemas.openxmlformats.org/drawingml/2006/picture">
+                  <pic:nvPicPr>
+                    <pic:cNvPr id="1" name=""/>
+                    <pic:cNvPicPr/>
+                  </pic:nvPicPr>
+                  <pic:blipFill>
+                    <a:blip r:embed="rId25"/>
+                    <a:stretch>
+                      <a:fillRect/>
+                    </a:stretch>
+                  </pic:blipFill>
+                  <pic:spPr>
+                    <a:xfrm>
+                      <a:off x="0" y="0"/>
+                      <a:ext cx="5943600" cy="3735070"/>
+                    </a:xfrm>
+                    <a:prstGeom prst="rect">
+                      <a:avLst/>
+                    </a:prstGeom>
+                  </pic:spPr>
+                </pic:pic>
+              </a:graphicData>
+            </a:graphic>
+          </wp:inline>
+        </w:drawing>
+      </w:r>
+    </w:p>
+    <w:p/>
+    <w:p>
+      <w:r>
+        <w:t>A listing of sites matching your search criteria will be displayed. The system lists the site, latest site status, last assessment date, most recent Health Threat score (if any), and cleanup estimate (based on most recent assessment).</w:t>
+      </w:r>
+    </w:p>
+    <w:p/>
+    <w:p>
+      <w:r>
+        <w:t xml:space="preserve">Click the </w:t>
+      </w:r>
+      <w:r>
+        <w:rPr>
+          <w:noProof/>
+          <w:lang w:eastAsia="en-US"/>
+        </w:rPr>
+        <w:drawing>
+          <wp:inline distT="0" distB="0" distL="0" distR="0" wp14:anchorId="26772944" wp14:editId="41F9A503">
+            <wp:extent cx="520526" cy="212066"/>
+            <wp:effectExtent l="0" t="0" r="0" b="0"/>
+            <wp:docPr id="18" name="Picture 18"/>
+            <wp:cNvGraphicFramePr>
+              <a:graphicFrameLocks xmlns:a="http://schemas.openxmlformats.org/drawingml/2006/main" noChangeAspect="1"/>
+            </wp:cNvGraphicFramePr>
+            <a:graphic xmlns:a="http://schemas.openxmlformats.org/drawingml/2006/main">
+              <a:graphicData uri="http://schemas.openxmlformats.org/drawingml/2006/picture">
+                <pic:pic xmlns:pic="http://schemas.openxmlformats.org/drawingml/2006/picture">
+                  <pic:nvPicPr>
+                    <pic:cNvPr id="1" name=""/>
+                    <pic:cNvPicPr/>
+                  </pic:nvPicPr>
+                  <pic:blipFill>
+                    <a:blip r:embed="rId26"/>
+                    <a:stretch>
+                      <a:fillRect/>
+                    </a:stretch>
+                  </pic:blipFill>
+                  <pic:spPr>
+                    <a:xfrm>
+                      <a:off x="0" y="0"/>
+                      <a:ext cx="529083" cy="215552"/>
+                    </a:xfrm>
+                    <a:prstGeom prst="rect">
+                      <a:avLst/>
+                    </a:prstGeom>
+                  </pic:spPr>
+                </pic:pic>
+              </a:graphicData>
+            </a:graphic>
+          </wp:inline>
+        </w:drawing>
+      </w:r>
+      <w:r>
+        <w:t xml:space="preserve">  </w:t>
+      </w:r>
+      <w:r>
+        <w:t xml:space="preserve">button to add a new site, or click on the </w:t>
+      </w:r>
+      <w:r>
+        <w:rPr>
+          <w:noProof/>
+          <w:lang w:eastAsia="en-US"/>
+        </w:rPr>
+        <w:drawing>
+          <wp:inline distT="0" distB="0" distL="0" distR="0" wp14:anchorId="75FA0740" wp14:editId="30CDB70D">
+            <wp:extent cx="181155" cy="165627"/>
+            <wp:effectExtent l="0" t="0" r="0" b="6350"/>
+            <wp:docPr id="20" name="Picture 20"/>
+            <wp:cNvGraphicFramePr>
+              <a:graphicFrameLocks xmlns:a="http://schemas.openxmlformats.org/drawingml/2006/main" noChangeAspect="1"/>
+            </wp:cNvGraphicFramePr>
+            <a:graphic xmlns:a="http://schemas.openxmlformats.org/drawingml/2006/main">
+              <a:graphicData uri="http://schemas.openxmlformats.org/drawingml/2006/picture">
+                <pic:pic xmlns:pic="http://schemas.openxmlformats.org/drawingml/2006/picture">
+                  <pic:nvPicPr>
+                    <pic:cNvPr id="1" name=""/>
+                    <pic:cNvPicPr/>
+                  </pic:nvPicPr>
+                  <pic:blipFill>
+                    <a:blip r:embed="rId27"/>
+                    <a:stretch>
+                      <a:fillRect/>
+                    </a:stretch>
+                  </pic:blipFill>
+                  <pic:spPr>
+                    <a:xfrm>
+                      <a:off x="0" y="0"/>
+                      <a:ext cx="187204" cy="171158"/>
+                    </a:xfrm>
+                    <a:prstGeom prst="rect">
+                      <a:avLst/>
+                    </a:prstGeom>
+                  </pic:spPr>
+                </pic:pic>
+              </a:graphicData>
+            </a:graphic>
+          </wp:inline>
+        </w:drawing>
+      </w:r>
+      <w:r>
+        <w:t xml:space="preserve"> button to edit an existing site.</w:t>
+      </w:r>
+    </w:p>
+    <w:p/>
+    <w:p>
+      <w:r>
+        <w:t xml:space="preserve">Click the </w:t>
+      </w:r>
+      <w:r>
+        <w:rPr>
+          <w:noProof/>
+          <w:lang w:eastAsia="en-US"/>
+        </w:rPr>
+        <w:drawing>
+          <wp:inline distT="0" distB="0" distL="0" distR="0" wp14:anchorId="01B6B1CA" wp14:editId="5BF5386B">
+            <wp:extent cx="302283" cy="239742"/>
+            <wp:effectExtent l="0" t="0" r="2540" b="8255"/>
+            <wp:docPr id="19" name="Picture 19"/>
+            <wp:cNvGraphicFramePr>
+              <a:graphicFrameLocks xmlns:a="http://schemas.openxmlformats.org/drawingml/2006/main" noChangeAspect="1"/>
+            </wp:cNvGraphicFramePr>
+            <a:graphic xmlns:a="http://schemas.openxmlformats.org/drawingml/2006/main">
+              <a:graphicData uri="http://schemas.openxmlformats.org/drawingml/2006/picture">
+                <pic:pic xmlns:pic="http://schemas.openxmlformats.org/drawingml/2006/picture">
+                  <pic:nvPicPr>
+                    <pic:cNvPr id="1" name=""/>
+                    <pic:cNvPicPr/>
+                  </pic:nvPicPr>
+                  <pic:blipFill>
+                    <a:blip r:embed="rId28"/>
+                    <a:stretch>
+                      <a:fillRect/>
+                    </a:stretch>
+                  </pic:blipFill>
+                  <pic:spPr>
+                    <a:xfrm>
+                      <a:off x="0" y="0"/>
+                      <a:ext cx="309006" cy="245074"/>
+                    </a:xfrm>
+                    <a:prstGeom prst="rect">
+                      <a:avLst/>
+                    </a:prstGeom>
+                  </pic:spPr>
+                </pic:pic>
+              </a:graphicData>
+            </a:graphic>
+          </wp:inline>
+        </w:drawing>
+      </w:r>
+      <w:r>
+        <w:t xml:space="preserve"> button to export the site list to Excel.</w:t>
+      </w:r>
+    </w:p>
+    <w:p/>
+    <w:p>
+      <w:r>
+        <w:t xml:space="preserve">Click the map tab </w:t>
+      </w:r>
+      <w:r>
+        <w:rPr>
+          <w:noProof/>
+          <w:lang w:eastAsia="en-US"/>
+        </w:rPr>
+        <w:drawing>
+          <wp:inline distT="0" distB="0" distL="0" distR="0" wp14:anchorId="22D1845A" wp14:editId="52DFE529">
+            <wp:extent cx="406052" cy="312348"/>
+            <wp:effectExtent l="0" t="0" r="0" b="0"/>
+            <wp:docPr id="21" name="Picture 21"/>
+            <wp:cNvGraphicFramePr>
+              <a:graphicFrameLocks xmlns:a="http://schemas.openxmlformats.org/drawingml/2006/main" noChangeAspect="1"/>
+            </wp:cNvGraphicFramePr>
+            <a:graphic xmlns:a="http://schemas.openxmlformats.org/drawingml/2006/main">
+              <a:graphicData uri="http://schemas.openxmlformats.org/drawingml/2006/picture">
+                <pic:pic xmlns:pic="http://schemas.openxmlformats.org/drawingml/2006/picture">
+                  <pic:nvPicPr>
+                    <pic:cNvPr id="1" name=""/>
+                    <pic:cNvPicPr/>
+                  </pic:nvPicPr>
+                  <pic:blipFill>
+                    <a:blip r:embed="rId29"/>
+                    <a:stretch>
+                      <a:fillRect/>
+                    </a:stretch>
+                  </pic:blipFill>
+                  <pic:spPr>
+                    <a:xfrm>
+                      <a:off x="0" y="0"/>
+                      <a:ext cx="410033" cy="315411"/>
+                    </a:xfrm>
+                    <a:prstGeom prst="rect">
+                      <a:avLst/>
+                    </a:prstGeom>
+                  </pic:spPr>
+                </pic:pic>
+              </a:graphicData>
+            </a:graphic>
+          </wp:inline>
+        </w:drawing>
+      </w:r>
+      <w:r>
+        <w:t xml:space="preserve"> to view the sites on a map.</w:t>
+      </w:r>
+    </w:p>
+    <w:p/>
+    <w:p>
+      <w:r>
+        <w:rPr>
+          <w:noProof/>
+          <w:lang w:eastAsia="en-US"/>
+        </w:rPr>
+        <w:lastRenderedPageBreak/>
+        <w:drawing>
+          <wp:inline distT="0" distB="0" distL="0" distR="0" wp14:anchorId="71F52468" wp14:editId="5F94BA37">
+            <wp:extent cx="5943600" cy="3573145"/>
+            <wp:effectExtent l="0" t="0" r="0" b="8255"/>
+            <wp:docPr id="22" name="Picture 22"/>
+            <wp:cNvGraphicFramePr>
+              <a:graphicFrameLocks xmlns:a="http://schemas.openxmlformats.org/drawingml/2006/main" noChangeAspect="1"/>
+            </wp:cNvGraphicFramePr>
+            <a:graphic xmlns:a="http://schemas.openxmlformats.org/drawingml/2006/main">
+              <a:graphicData uri="http://schemas.openxmlformats.org/drawingml/2006/picture">
+                <pic:pic xmlns:pic="http://schemas.openxmlformats.org/drawingml/2006/picture">
+                  <pic:nvPicPr>
+                    <pic:cNvPr id="1" name=""/>
+                    <pic:cNvPicPr/>
+                  </pic:nvPicPr>
+                  <pic:blipFill>
+                    <a:blip r:embed="rId30"/>
+                    <a:stretch>
+                      <a:fillRect/>
+                    </a:stretch>
+                  </pic:blipFill>
+                  <pic:spPr>
+                    <a:xfrm>
+                      <a:off x="0" y="0"/>
+                      <a:ext cx="5943600" cy="3573145"/>
+                    </a:xfrm>
+                    <a:prstGeom prst="rect">
+                      <a:avLst/>
+                    </a:prstGeom>
+                  </pic:spPr>
+                </pic:pic>
+              </a:graphicData>
+            </a:graphic>
+          </wp:inline>
+        </w:drawing>
+      </w:r>
+    </w:p>
+    <w:p/>
+    <w:p>
+      <w:r>
+        <w:t>As you can see in the picture above, the sites are color-coded. They are color-coded according to the site’s Health Threat Score, with grey meaning that the site has no health threat score calculated yet.</w:t>
+      </w:r>
+    </w:p>
+    <w:p/>
+    <w:p>
+      <w:pPr>
+        <w:pStyle w:val="Heading3"/>
+      </w:pPr>
+      <w:r>
+        <w:t>Adding / Editing a Site</w:t>
+      </w:r>
+    </w:p>
+    <w:p/>
+    <w:p>
+      <w:r>
+        <w:t>When adding a site, general site information is contained in the “</w:t>
+      </w:r>
+      <w:proofErr w:type="spellStart"/>
+      <w:r>
+        <w:t>PreField</w:t>
+      </w:r>
+      <w:proofErr w:type="spellEnd"/>
+      <w:r>
+        <w:t xml:space="preserve">” tab, as shown here: </w:t>
+      </w:r>
+    </w:p>
+    <w:p>
+      <w:r>
+        <w:rPr>
+          <w:noProof/>
+          <w:lang w:eastAsia="en-US"/>
+        </w:rPr>
+        <w:lastRenderedPageBreak/>
+        <w:drawing>
+          <wp:inline distT="0" distB="0" distL="0" distR="0" wp14:anchorId="4C6318A0" wp14:editId="36B3D81C">
+            <wp:extent cx="5943600" cy="4000500"/>
+            <wp:effectExtent l="0" t="0" r="0" b="0"/>
+            <wp:docPr id="23" name="Picture 23"/>
+            <wp:cNvGraphicFramePr>
+              <a:graphicFrameLocks xmlns:a="http://schemas.openxmlformats.org/drawingml/2006/main" noChangeAspect="1"/>
+            </wp:cNvGraphicFramePr>
+            <a:graphic xmlns:a="http://schemas.openxmlformats.org/drawingml/2006/main">
+              <a:graphicData uri="http://schemas.openxmlformats.org/drawingml/2006/picture">
+                <pic:pic xmlns:pic="http://schemas.openxmlformats.org/drawingml/2006/picture">
+                  <pic:nvPicPr>
+                    <pic:cNvPr id="1" name=""/>
+                    <pic:cNvPicPr/>
+                  </pic:nvPicPr>
+                  <pic:blipFill>
+                    <a:blip r:embed="rId31"/>
+                    <a:stretch>
+                      <a:fillRect/>
+                    </a:stretch>
+                  </pic:blipFill>
+                  <pic:spPr>
+                    <a:xfrm>
+                      <a:off x="0" y="0"/>
+                      <a:ext cx="5943600" cy="4000500"/>
+                    </a:xfrm>
+                    <a:prstGeom prst="rect">
+                      <a:avLst/>
+                    </a:prstGeom>
+                  </pic:spPr>
+                </pic:pic>
+              </a:graphicData>
+            </a:graphic>
+          </wp:inline>
+        </w:drawing>
+      </w:r>
+    </w:p>
+    <w:p/>
+    <w:p>
+      <w:r>
+        <w:t xml:space="preserve">General site information includes: </w:t>
+      </w:r>
+    </w:p>
+    <w:p>
+      <w:pPr>
+        <w:pStyle w:val="ListParagraph"/>
+        <w:numPr>
+          <w:ilvl w:val="0"/>
+          <w:numId w:val="43"/>
+        </w:numPr>
+      </w:pPr>
+      <w:r>
+        <w:rPr>
+          <w:b/>
+        </w:rPr>
+        <w:t>Site Name</w:t>
+      </w:r>
+    </w:p>
+    <w:p>
+      <w:pPr>
+        <w:pStyle w:val="ListParagraph"/>
+        <w:numPr>
+          <w:ilvl w:val="0"/>
+          <w:numId w:val="43"/>
+        </w:numPr>
+      </w:pPr>
+      <w:r>
+        <w:rPr>
+          <w:b/>
+        </w:rPr>
+        <w:t>EPA IDs</w:t>
+      </w:r>
+      <w:r>
+        <w:t xml:space="preserve"> </w:t>
+      </w:r>
+    </w:p>
+    <w:p>
+      <w:pPr>
+        <w:pStyle w:val="ListParagraph"/>
+        <w:numPr>
+          <w:ilvl w:val="0"/>
+          <w:numId w:val="43"/>
+        </w:numPr>
+      </w:pPr>
+      <w:r>
+        <w:rPr>
+          <w:b/>
+        </w:rPr>
+        <w:t>Location:</w:t>
+      </w:r>
+      <w:r>
+        <w:t xml:space="preserve"> </w:t>
+      </w:r>
+    </w:p>
+    <w:p>
+      <w:pPr>
+        <w:pStyle w:val="ListParagraph"/>
+        <w:numPr>
+          <w:ilvl w:val="1"/>
+          <w:numId w:val="43"/>
+        </w:numPr>
+      </w:pPr>
+      <w:r>
+        <w:t>Y</w:t>
+      </w:r>
+      <w:r>
+        <w:t>ou can either type in the latitude/longitude or select from a map</w:t>
+      </w:r>
+    </w:p>
+    <w:p>
+      <w:pPr>
+        <w:pStyle w:val="ListParagraph"/>
+        <w:numPr>
+          <w:ilvl w:val="1"/>
+          <w:numId w:val="43"/>
+        </w:numPr>
+      </w:pPr>
+      <w:r>
+        <w:rPr>
+          <w:b/>
+        </w:rPr>
+        <w:t>PLSS:</w:t>
+      </w:r>
+      <w:r>
+        <w:t xml:space="preserve"> I</w:t>
+      </w:r>
+      <w:r>
+        <w:t>f latitude/longitude for the site are supplied, the page will display the Township/Range/Section of the site’s location</w:t>
+      </w:r>
+      <w:r>
+        <w:t xml:space="preserve"> when the site record is saved</w:t>
+      </w:r>
+    </w:p>
+    <w:p>
+      <w:pPr>
+        <w:pStyle w:val="ListParagraph"/>
+        <w:numPr>
+          <w:ilvl w:val="1"/>
+          <w:numId w:val="43"/>
+        </w:numPr>
+      </w:pPr>
+      <w:r>
+        <w:rPr>
+          <w:b/>
+        </w:rPr>
+        <w:t>Parcels:</w:t>
+      </w:r>
+      <w:r>
+        <w:t xml:space="preserve"> If a parcel service is available for the dump location, the parcel number, owner, and acreage will also be automatically populated when the site record is saved.</w:t>
+      </w:r>
+    </w:p>
+    <w:p>
+      <w:pPr>
+        <w:pStyle w:val="ListParagraph"/>
+        <w:numPr>
+          <w:ilvl w:val="0"/>
+          <w:numId w:val="43"/>
+        </w:numPr>
+      </w:pPr>
+      <w:r>
+        <w:rPr>
+          <w:b/>
+        </w:rPr>
+        <w:t>Proximity Factors:</w:t>
+      </w:r>
+      <w:r>
+        <w:t xml:space="preserve"> In order to accurately calculate a Health Threat Score for the site, these proximity factors must be filled in</w:t>
+      </w:r>
+    </w:p>
+    <w:p>
+      <w:pPr>
+        <w:pStyle w:val="ListParagraph"/>
+        <w:numPr>
+          <w:ilvl w:val="0"/>
+          <w:numId w:val="43"/>
+        </w:numPr>
+      </w:pPr>
+      <w:r>
+        <w:rPr>
+          <w:b/>
+        </w:rPr>
+        <w:t>Initial Report:</w:t>
+      </w:r>
+      <w:r>
+        <w:t xml:space="preserve"> indicate who initially reported the dump site</w:t>
+      </w:r>
+    </w:p>
+    <w:p/>
+    <w:p/>
+    <w:p>
+      <w:pPr>
+        <w:spacing w:before="0" w:after="0"/>
+        <w:rPr>
+          <w:rFonts w:cs="Arial"/>
+          <w:b/>
+          <w:bCs/>
+          <w:i/>
+          <w:iCs/>
+          <w:color w:val="000080"/>
+          <w:sz w:val="24"/>
+          <w:szCs w:val="28"/>
+        </w:rPr>
+      </w:pPr>
+      <w:bookmarkStart w:id="9" w:name="_Toc2265180"/>
+      <w:r>
+        <w:br w:type="page"/>
+      </w:r>
+    </w:p>
+    <w:p>
+      <w:pPr>
+        <w:pStyle w:val="Heading2"/>
+      </w:pPr>
+      <w:bookmarkStart w:id="10" w:name="_GoBack"/>
+      <w:bookmarkEnd w:id="10"/>
+      <w:r>
+        <w:lastRenderedPageBreak/>
+        <w:t>Assessments</w:t>
+      </w:r>
+      <w:bookmarkEnd w:id="9"/>
+    </w:p>
+    <w:p>
+      <w:pPr>
+        <w:pStyle w:val="Heading3"/>
+      </w:pPr>
+      <w:r>
+        <w:t>Assessments List</w:t>
+      </w:r>
+    </w:p>
+    <w:p>
+      <w:r>
+        <w:t xml:space="preserve">Existing assessments can be accessed either by clicking on the </w:t>
+      </w:r>
+      <w:r>
+        <w:rPr>
+          <w:noProof/>
+          <w:lang w:eastAsia="en-US"/>
+        </w:rPr>
+        <w:drawing>
+          <wp:inline distT="0" distB="0" distL="0" distR="0" wp14:anchorId="6A939509" wp14:editId="27080C95">
+            <wp:extent cx="1578634" cy="199245"/>
+            <wp:effectExtent l="0" t="0" r="2540" b="0"/>
+            <wp:docPr id="24" name="Picture 24"/>
+            <wp:cNvGraphicFramePr>
+              <a:graphicFrameLocks xmlns:a="http://schemas.openxmlformats.org/drawingml/2006/main" noChangeAspect="1"/>
+            </wp:cNvGraphicFramePr>
+            <a:graphic xmlns:a="http://schemas.openxmlformats.org/drawingml/2006/main">
+              <a:graphicData uri="http://schemas.openxmlformats.org/drawingml/2006/picture">
+                <pic:pic xmlns:pic="http://schemas.openxmlformats.org/drawingml/2006/picture">
+                  <pic:nvPicPr>
+                    <pic:cNvPr id="1" name=""/>
+                    <pic:cNvPicPr/>
+                  </pic:nvPicPr>
+                  <pic:blipFill>
+                    <a:blip r:embed="rId32"/>
+                    <a:stretch>
+                      <a:fillRect/>
+                    </a:stretch>
+                  </pic:blipFill>
+                  <pic:spPr>
+                    <a:xfrm>
+                      <a:off x="0" y="0"/>
+                      <a:ext cx="1603359" cy="202366"/>
+                    </a:xfrm>
+                    <a:prstGeom prst="rect">
+                      <a:avLst/>
+                    </a:prstGeom>
+                  </pic:spPr>
+                </pic:pic>
+              </a:graphicData>
+            </a:graphic>
+          </wp:inline>
+        </w:drawing>
+      </w:r>
+      <w:r>
+        <w:t xml:space="preserve"> link on the left menu, or by viewing the details of a site record, and clicking on the </w:t>
+      </w:r>
+      <w:r>
+        <w:rPr>
+          <w:noProof/>
+          <w:lang w:eastAsia="en-US"/>
+        </w:rPr>
+        <w:drawing>
+          <wp:inline distT="0" distB="0" distL="0" distR="0" wp14:anchorId="3FE89896" wp14:editId="02B53B13">
+            <wp:extent cx="1112808" cy="354075"/>
+            <wp:effectExtent l="0" t="0" r="0" b="8255"/>
+            <wp:docPr id="25" name="Picture 25"/>
+            <wp:cNvGraphicFramePr>
+              <a:graphicFrameLocks xmlns:a="http://schemas.openxmlformats.org/drawingml/2006/main" noChangeAspect="1"/>
+            </wp:cNvGraphicFramePr>
+            <a:graphic xmlns:a="http://schemas.openxmlformats.org/drawingml/2006/main">
+              <a:graphicData uri="http://schemas.openxmlformats.org/drawingml/2006/picture">
+                <pic:pic xmlns:pic="http://schemas.openxmlformats.org/drawingml/2006/picture">
+                  <pic:nvPicPr>
+                    <pic:cNvPr id="1" name=""/>
+                    <pic:cNvPicPr/>
+                  </pic:nvPicPr>
+                  <pic:blipFill>
+                    <a:blip r:embed="rId33"/>
+                    <a:stretch>
+                      <a:fillRect/>
+                    </a:stretch>
+                  </pic:blipFill>
+                  <pic:spPr>
+                    <a:xfrm>
+                      <a:off x="0" y="0"/>
+                      <a:ext cx="1122851" cy="357270"/>
+                    </a:xfrm>
+                    <a:prstGeom prst="rect">
+                      <a:avLst/>
+                    </a:prstGeom>
+                  </pic:spPr>
+                </pic:pic>
+              </a:graphicData>
+            </a:graphic>
+          </wp:inline>
+        </w:drawing>
+      </w:r>
+      <w:r>
+        <w:t xml:space="preserve"> tab.</w:t>
+      </w:r>
+    </w:p>
+    <w:p>
+      <w:r>
+        <w:t xml:space="preserve">This will display all assessments that have been conducted, as shown here: </w:t>
+      </w:r>
+    </w:p>
+    <w:p/>
+    <w:p>
+      <w:r>
+        <w:rPr>
+          <w:noProof/>
+          <w:lang w:eastAsia="en-US"/>
+        </w:rPr>
+        <w:drawing>
+          <wp:inline distT="0" distB="0" distL="0" distR="0" wp14:anchorId="3ED2200E" wp14:editId="2FAC11B7">
+            <wp:extent cx="5943600" cy="3020060"/>
+            <wp:effectExtent l="0" t="0" r="0" b="8890"/>
+            <wp:docPr id="26" name="Picture 26"/>
+            <wp:cNvGraphicFramePr>
+              <a:graphicFrameLocks xmlns:a="http://schemas.openxmlformats.org/drawingml/2006/main" noChangeAspect="1"/>
+            </wp:cNvGraphicFramePr>
+            <a:graphic xmlns:a="http://schemas.openxmlformats.org/drawingml/2006/main">
+              <a:graphicData uri="http://schemas.openxmlformats.org/drawingml/2006/picture">
+                <pic:pic xmlns:pic="http://schemas.openxmlformats.org/drawingml/2006/picture">
+                  <pic:nvPicPr>
+                    <pic:cNvPr id="1" name=""/>
+                    <pic:cNvPicPr/>
+                  </pic:nvPicPr>
+                  <pic:blipFill>
+                    <a:blip r:embed="rId34"/>
+                    <a:stretch>
+                      <a:fillRect/>
+                    </a:stretch>
+                  </pic:blipFill>
+                  <pic:spPr>
+                    <a:xfrm>
+                      <a:off x="0" y="0"/>
+                      <a:ext cx="5943600" cy="3020060"/>
+                    </a:xfrm>
+                    <a:prstGeom prst="rect">
+                      <a:avLst/>
+                    </a:prstGeom>
+                  </pic:spPr>
+                </pic:pic>
+              </a:graphicData>
+            </a:graphic>
+          </wp:inline>
+        </w:drawing>
+      </w:r>
+    </w:p>
+    <w:p/>
+    <w:p>
+      <w:pPr>
+        <w:pStyle w:val="Heading3"/>
+      </w:pPr>
+      <w:r>
+        <w:t>Open Dump Survey Form</w:t>
+      </w:r>
+    </w:p>
+    <w:p>
+      <w:r>
+        <w:t>When viewing the list of assessments, click on the report button (</w:t>
+      </w:r>
+      <w:r>
+        <w:rPr>
+          <w:noProof/>
+          <w:lang w:eastAsia="en-US"/>
+        </w:rPr>
+        <w:drawing>
+          <wp:inline distT="0" distB="0" distL="0" distR="0" wp14:anchorId="54ABCF80" wp14:editId="5E445304">
+            <wp:extent cx="276225" cy="257175"/>
+            <wp:effectExtent l="0" t="0" r="9525" b="9525"/>
+            <wp:docPr id="27" name="Picture 27"/>
+            <wp:cNvGraphicFramePr>
+              <a:graphicFrameLocks xmlns:a="http://schemas.openxmlformats.org/drawingml/2006/main" noChangeAspect="1"/>
+            </wp:cNvGraphicFramePr>
+            <a:graphic xmlns:a="http://schemas.openxmlformats.org/drawingml/2006/main">
+              <a:graphicData uri="http://schemas.openxmlformats.org/drawingml/2006/picture">
+                <pic:pic xmlns:pic="http://schemas.openxmlformats.org/drawingml/2006/picture">
+                  <pic:nvPicPr>
+                    <pic:cNvPr id="1" name=""/>
+                    <pic:cNvPicPr/>
+                  </pic:nvPicPr>
+                  <pic:blipFill>
+                    <a:blip r:embed="rId35"/>
+                    <a:stretch>
+                      <a:fillRect/>
+                    </a:stretch>
+                  </pic:blipFill>
+                  <pic:spPr>
+                    <a:xfrm>
+                      <a:off x="0" y="0"/>
+                      <a:ext cx="276225" cy="257175"/>
+                    </a:xfrm>
+                    <a:prstGeom prst="rect">
+                      <a:avLst/>
+                    </a:prstGeom>
+                  </pic:spPr>
+                </pic:pic>
+              </a:graphicData>
+            </a:graphic>
+          </wp:inline>
+        </w:drawing>
+      </w:r>
+      <w:r>
+        <w:t xml:space="preserve">) to generate an HIS Open Dump Survey Form for that particular assessment. An example snippet of the report is shown here, automatically generated from the system: </w:t>
+      </w:r>
+    </w:p>
+    <w:p/>
+    <w:p>
+      <w:r>
+        <w:rPr>
+          <w:noProof/>
+          <w:lang w:eastAsia="en-US"/>
+        </w:rPr>
+        <w:lastRenderedPageBreak/>
+        <w:drawing>
+          <wp:inline distT="0" distB="0" distL="0" distR="0" wp14:anchorId="63A677F1" wp14:editId="2ADAD166">
+            <wp:extent cx="5727940" cy="5426244"/>
+            <wp:effectExtent l="0" t="0" r="6350" b="3175"/>
+            <wp:docPr id="28" name="Picture 28"/>
+            <wp:cNvGraphicFramePr>
+              <a:graphicFrameLocks xmlns:a="http://schemas.openxmlformats.org/drawingml/2006/main" noChangeAspect="1"/>
+            </wp:cNvGraphicFramePr>
+            <a:graphic xmlns:a="http://schemas.openxmlformats.org/drawingml/2006/main">
+              <a:graphicData uri="http://schemas.openxmlformats.org/drawingml/2006/picture">
+                <pic:pic xmlns:pic="http://schemas.openxmlformats.org/drawingml/2006/picture">
+                  <pic:nvPicPr>
+                    <pic:cNvPr id="1" name=""/>
+                    <pic:cNvPicPr/>
+                  </pic:nvPicPr>
+                  <pic:blipFill>
+                    <a:blip r:embed="rId36"/>
+                    <a:stretch>
+                      <a:fillRect/>
+                    </a:stretch>
+                  </pic:blipFill>
+                  <pic:spPr>
+                    <a:xfrm>
+                      <a:off x="0" y="0"/>
+                      <a:ext cx="5729018" cy="5427265"/>
+                    </a:xfrm>
+                    <a:prstGeom prst="rect">
+                      <a:avLst/>
+                    </a:prstGeom>
+                  </pic:spPr>
+                </pic:pic>
+              </a:graphicData>
+            </a:graphic>
+          </wp:inline>
+        </w:drawing>
+      </w:r>
+    </w:p>
+    <w:p/>
+    <w:p/>
+    <w:p>
+      <w:r>
+        <w:t xml:space="preserve">2.3.1 </w:t>
+      </w:r>
+    </w:p>
+    <w:p/>
+    <w:p/>
+    <w:p/>
+    <w:p/>
+    <w:p>
+      <w:pPr>
+        <w:pStyle w:val="Heading2"/>
+      </w:pPr>
+      <w:bookmarkStart w:id="11" w:name="_Toc2265181"/>
+      <w:r>
+        <w:t>Cleanup Estimation Modeling and Actual Cleanup Projects</w:t>
+      </w:r>
+      <w:bookmarkEnd w:id="11"/>
+    </w:p>
+    <w:p>
+      <w:proofErr w:type="spellStart"/>
+      <w:r>
+        <w:t>Dd</w:t>
+      </w:r>
+      <w:proofErr w:type="spellEnd"/>
+    </w:p>
+    <w:p/>
+    <w:p/>
+    <w:p/>
+    <w:p>
+      <w:pPr>
+        <w:pStyle w:val="Heading2"/>
+      </w:pPr>
+      <w:bookmarkStart w:id="12" w:name="_Toc2265182"/>
+      <w:r>
+        <w:t>Importing Data</w:t>
+      </w:r>
+      <w:bookmarkEnd w:id="12"/>
+    </w:p>
+    <w:p>
+      <w:proofErr w:type="spellStart"/>
+      <w:proofErr w:type="gramStart"/>
+      <w:r>
+        <w:t>dd</w:t>
+      </w:r>
+      <w:proofErr w:type="spellEnd"/>
+      <w:proofErr w:type="gramEnd"/>
+    </w:p>
+    <w:p/>
+    <w:p>
+      <w:pPr>
         <w:tabs>
           <w:tab w:val="left" w:pos="1260"/>
         </w:tabs>
@@ -1261,12 +3375,16 @@
           <w:rFonts w:cs="Arial"/>
         </w:rPr>
       </w:pPr>
-      <w:r>
+    </w:p>
+    <w:p>
+      <w:pPr>
+        <w:tabs>
+          <w:tab w:val="left" w:pos="1260"/>
+        </w:tabs>
         <w:rPr>
           <w:rFonts w:cs="Arial"/>
         </w:rPr>
-        <w:t xml:space="preserve">To begin using the Open Dump Module, follow these steps: </w:t>
-      </w:r>
+      </w:pPr>
     </w:p>
     <w:p>
       <w:pPr>
@@ -1278,9 +3396,11 @@
         </w:rPr>
       </w:pPr>
     </w:p>
-    <w:bookmarkEnd w:id="6"/>
-    <w:p>
-      <w:pPr>
+    <w:p>
+      <w:pPr>
+        <w:tabs>
+          <w:tab w:val="left" w:pos="1260"/>
+        </w:tabs>
         <w:rPr>
           <w:rFonts w:cs="Arial"/>
         </w:rPr>
@@ -1288,16 +3408,349 @@
     </w:p>
     <w:p>
       <w:pPr>
+        <w:tabs>
+          <w:tab w:val="left" w:pos="1260"/>
+        </w:tabs>
+        <w:rPr>
+          <w:rFonts w:cs="Arial"/>
+        </w:rPr>
+      </w:pPr>
+      <w:r>
+        <w:rPr>
+          <w:rFonts w:cs="Arial"/>
+        </w:rPr>
+        <w:t xml:space="preserve"> </w:t>
+      </w:r>
+    </w:p>
+    <w:p>
+      <w:pPr>
+        <w:tabs>
+          <w:tab w:val="left" w:pos="1260"/>
+        </w:tabs>
+        <w:rPr>
+          <w:rFonts w:cs="Arial"/>
+        </w:rPr>
+      </w:pPr>
+    </w:p>
+    <w:p>
+      <w:pPr>
+        <w:tabs>
+          <w:tab w:val="left" w:pos="1260"/>
+        </w:tabs>
+        <w:rPr>
+          <w:rFonts w:cs="Arial"/>
+        </w:rPr>
+      </w:pPr>
+    </w:p>
+    <w:bookmarkEnd w:id="5"/>
+    <w:p>
+      <w:pPr>
+        <w:rPr>
+          <w:rFonts w:cs="Arial"/>
+        </w:rPr>
+      </w:pPr>
+    </w:p>
+    <w:p>
+      <w:pPr>
         <w:pStyle w:val="Heading1"/>
       </w:pPr>
-      <w:bookmarkStart w:id="9" w:name="_Ref216262425"/>
-      <w:bookmarkStart w:id="10" w:name="_Toc536627945"/>
+      <w:bookmarkStart w:id="13" w:name="_Ref216262425"/>
+      <w:bookmarkStart w:id="14" w:name="_Toc2265183"/>
       <w:r>
         <w:t>Administering the Open Dump Module</w:t>
       </w:r>
-      <w:bookmarkEnd w:id="10"/>
-    </w:p>
-    <w:bookmarkEnd w:id="9"/>
+      <w:bookmarkEnd w:id="14"/>
+    </w:p>
+    <w:p>
+      <w:pPr>
+        <w:pStyle w:val="Heading2"/>
+      </w:pPr>
+      <w:bookmarkStart w:id="15" w:name="_Toc2265184"/>
+      <w:r>
+        <w:t>Approving Access Requests</w:t>
+      </w:r>
+      <w:bookmarkEnd w:id="15"/>
+    </w:p>
+    <w:p/>
+    <w:p>
+      <w:r>
+        <w:t xml:space="preserve">When a user requests access to the Open Dump module, an administrator will receive an email. To approve or reject an access request, follow these steps: </w:t>
+      </w:r>
+    </w:p>
+    <w:p/>
+    <w:p>
+      <w:pPr>
+        <w:pStyle w:val="ListParagraph"/>
+        <w:numPr>
+          <w:ilvl w:val="0"/>
+          <w:numId w:val="42"/>
+        </w:numPr>
+      </w:pPr>
+      <w:r>
+        <w:t xml:space="preserve">Navigate to the Administration </w:t>
+      </w:r>
+      <w:r>
+        <w:sym w:font="Wingdings" w:char="F0E0"/>
+      </w:r>
+      <w:r>
+        <w:t xml:space="preserve"> Security </w:t>
+      </w:r>
+      <w:proofErr w:type="spellStart"/>
+      <w:r>
+        <w:t>Config</w:t>
+      </w:r>
+      <w:proofErr w:type="spellEnd"/>
+      <w:r>
+        <w:t xml:space="preserve"> </w:t>
+      </w:r>
+      <w:r>
+        <w:sym w:font="Wingdings" w:char="F0E0"/>
+      </w:r>
+      <w:r>
+        <w:t xml:space="preserve"> Users screen</w:t>
+      </w:r>
+    </w:p>
+    <w:p>
+      <w:pPr>
+        <w:pStyle w:val="ListParagraph"/>
+        <w:numPr>
+          <w:ilvl w:val="0"/>
+          <w:numId w:val="42"/>
+        </w:numPr>
+      </w:pPr>
+      <w:r>
+        <w:t xml:space="preserve">Click on the Blue edit icon, as shown here: </w:t>
+      </w:r>
+    </w:p>
+    <w:p/>
+    <w:p>
+      <w:pPr>
+        <w:ind w:firstLine="720"/>
+      </w:pPr>
+      <w:r>
+        <w:rPr>
+          <w:noProof/>
+          <w:lang w:eastAsia="en-US"/>
+        </w:rPr>
+        <w:drawing>
+          <wp:inline distT="0" distB="0" distL="0" distR="0" wp14:anchorId="758E2254" wp14:editId="24E566B2">
+            <wp:extent cx="5114999" cy="1837793"/>
+            <wp:effectExtent l="0" t="0" r="0" b="0"/>
+            <wp:docPr id="6" name="Picture 6"/>
+            <wp:cNvGraphicFramePr>
+              <a:graphicFrameLocks xmlns:a="http://schemas.openxmlformats.org/drawingml/2006/main" noChangeAspect="1"/>
+            </wp:cNvGraphicFramePr>
+            <a:graphic xmlns:a="http://schemas.openxmlformats.org/drawingml/2006/main">
+              <a:graphicData uri="http://schemas.openxmlformats.org/drawingml/2006/picture">
+                <pic:pic xmlns:pic="http://schemas.openxmlformats.org/drawingml/2006/picture">
+                  <pic:nvPicPr>
+                    <pic:cNvPr id="1" name=""/>
+                    <pic:cNvPicPr/>
+                  </pic:nvPicPr>
+                  <pic:blipFill>
+                    <a:blip r:embed="rId37"/>
+                    <a:stretch>
+                      <a:fillRect/>
+                    </a:stretch>
+                  </pic:blipFill>
+                  <pic:spPr>
+                    <a:xfrm>
+                      <a:off x="0" y="0"/>
+                      <a:ext cx="5120669" cy="1839830"/>
+                    </a:xfrm>
+                    <a:prstGeom prst="rect">
+                      <a:avLst/>
+                    </a:prstGeom>
+                  </pic:spPr>
+                </pic:pic>
+              </a:graphicData>
+            </a:graphic>
+          </wp:inline>
+        </w:drawing>
+      </w:r>
+    </w:p>
+    <w:p/>
+    <w:p>
+      <w:pPr>
+        <w:pStyle w:val="ListParagraph"/>
+        <w:numPr>
+          <w:ilvl w:val="0"/>
+          <w:numId w:val="42"/>
+        </w:numPr>
+      </w:pPr>
+      <w:r>
+        <w:t xml:space="preserve">Scroll to the bottom of the User Details page, and click the </w:t>
+      </w:r>
+      <w:r>
+        <w:rPr>
+          <w:b/>
+        </w:rPr>
+        <w:t>Edit Clients</w:t>
+      </w:r>
+      <w:r>
+        <w:t xml:space="preserve"> button for the tribe your wish to manage rights for. This will display the different client applications that are available for the user for the particular tribe, as shown here: </w:t>
+      </w:r>
+    </w:p>
+    <w:p>
+      <w:pPr>
+        <w:ind w:firstLine="720"/>
+      </w:pPr>
+      <w:r>
+        <w:rPr>
+          <w:noProof/>
+          <w:lang w:eastAsia="en-US"/>
+        </w:rPr>
+        <w:drawing>
+          <wp:inline distT="0" distB="0" distL="0" distR="0" wp14:anchorId="57E64E4B" wp14:editId="4863B749">
+            <wp:extent cx="5305647" cy="1351920"/>
+            <wp:effectExtent l="0" t="0" r="9525" b="635"/>
+            <wp:docPr id="7" name="Picture 7"/>
+            <wp:cNvGraphicFramePr>
+              <a:graphicFrameLocks xmlns:a="http://schemas.openxmlformats.org/drawingml/2006/main" noChangeAspect="1"/>
+            </wp:cNvGraphicFramePr>
+            <a:graphic xmlns:a="http://schemas.openxmlformats.org/drawingml/2006/main">
+              <a:graphicData uri="http://schemas.openxmlformats.org/drawingml/2006/picture">
+                <pic:pic xmlns:pic="http://schemas.openxmlformats.org/drawingml/2006/picture">
+                  <pic:nvPicPr>
+                    <pic:cNvPr id="1" name=""/>
+                    <pic:cNvPicPr/>
+                  </pic:nvPicPr>
+                  <pic:blipFill>
+                    <a:blip r:embed="rId38"/>
+                    <a:stretch>
+                      <a:fillRect/>
+                    </a:stretch>
+                  </pic:blipFill>
+                  <pic:spPr>
+                    <a:xfrm>
+                      <a:off x="0" y="0"/>
+                      <a:ext cx="5310105" cy="1353056"/>
+                    </a:xfrm>
+                    <a:prstGeom prst="rect">
+                      <a:avLst/>
+                    </a:prstGeom>
+                  </pic:spPr>
+                </pic:pic>
+              </a:graphicData>
+            </a:graphic>
+          </wp:inline>
+        </w:drawing>
+      </w:r>
+    </w:p>
+    <w:p>
+      <w:pPr>
+        <w:pStyle w:val="ListParagraph"/>
+        <w:numPr>
+          <w:ilvl w:val="0"/>
+          <w:numId w:val="42"/>
+        </w:numPr>
+      </w:pPr>
+      <w:r>
+        <w:t>If you see an entry for “</w:t>
+      </w:r>
+      <w:proofErr w:type="spellStart"/>
+      <w:r>
+        <w:t>open_dump</w:t>
+      </w:r>
+      <w:proofErr w:type="spellEnd"/>
+      <w:r>
+        <w:t xml:space="preserve">” then click the blue edit icon to edit that record, otherwise click the </w:t>
+      </w:r>
+      <w:r>
+        <w:rPr>
+          <w:b/>
+        </w:rPr>
+        <w:t>Add Client Access</w:t>
+      </w:r>
+      <w:r>
+        <w:t xml:space="preserve"> button to add new access rights. </w:t>
+      </w:r>
+    </w:p>
+    <w:p>
+      <w:pPr>
+        <w:pStyle w:val="ListParagraph"/>
+        <w:numPr>
+          <w:ilvl w:val="0"/>
+          <w:numId w:val="42"/>
+        </w:numPr>
+      </w:pPr>
+      <w:r>
+        <w:t xml:space="preserve">To </w:t>
+      </w:r>
+      <w:r>
+        <w:rPr>
+          <w:b/>
+        </w:rPr>
+        <w:t>approve</w:t>
+      </w:r>
+      <w:r>
+        <w:t xml:space="preserve"> the user, change the drop-down from Requested/Rejected to </w:t>
+      </w:r>
+      <w:r>
+        <w:rPr>
+          <w:b/>
+        </w:rPr>
+        <w:t>Active:</w:t>
+      </w:r>
+    </w:p>
+    <w:p>
+      <w:pPr>
+        <w:ind w:firstLine="720"/>
+      </w:pPr>
+      <w:r>
+        <w:rPr>
+          <w:noProof/>
+          <w:lang w:eastAsia="en-US"/>
+        </w:rPr>
+        <w:lastRenderedPageBreak/>
+        <w:drawing>
+          <wp:inline distT="0" distB="0" distL="0" distR="0" wp14:anchorId="5E0A9B16" wp14:editId="1F36504F">
+            <wp:extent cx="5512452" cy="1788603"/>
+            <wp:effectExtent l="0" t="0" r="0" b="2540"/>
+            <wp:docPr id="9" name="Picture 9"/>
+            <wp:cNvGraphicFramePr>
+              <a:graphicFrameLocks xmlns:a="http://schemas.openxmlformats.org/drawingml/2006/main" noChangeAspect="1"/>
+            </wp:cNvGraphicFramePr>
+            <a:graphic xmlns:a="http://schemas.openxmlformats.org/drawingml/2006/main">
+              <a:graphicData uri="http://schemas.openxmlformats.org/drawingml/2006/picture">
+                <pic:pic xmlns:pic="http://schemas.openxmlformats.org/drawingml/2006/picture">
+                  <pic:nvPicPr>
+                    <pic:cNvPr id="1" name=""/>
+                    <pic:cNvPicPr/>
+                  </pic:nvPicPr>
+                  <pic:blipFill>
+                    <a:blip r:embed="rId39"/>
+                    <a:stretch>
+                      <a:fillRect/>
+                    </a:stretch>
+                  </pic:blipFill>
+                  <pic:spPr>
+                    <a:xfrm>
+                      <a:off x="0" y="0"/>
+                      <a:ext cx="5530455" cy="1794444"/>
+                    </a:xfrm>
+                    <a:prstGeom prst="rect">
+                      <a:avLst/>
+                    </a:prstGeom>
+                  </pic:spPr>
+                </pic:pic>
+              </a:graphicData>
+            </a:graphic>
+          </wp:inline>
+        </w:drawing>
+      </w:r>
+    </w:p>
+    <w:p>
+      <w:pPr>
+        <w:ind w:firstLine="720"/>
+      </w:pPr>
+    </w:p>
+    <w:p>
+      <w:pPr>
+        <w:ind w:firstLine="720"/>
+      </w:pPr>
+    </w:p>
+    <w:bookmarkEnd w:id="13"/>
     <w:p>
       <w:pPr>
         <w:rPr>
@@ -1758,7 +4211,7 @@
           </w:p>
         </w:tc>
       </w:tr>
-      <w:bookmarkEnd w:id="4"/>
+      <w:bookmarkEnd w:id="3"/>
     </w:tbl>
     <w:p>
       <w:pPr>
@@ -1768,7 +4221,7 @@
       </w:pPr>
     </w:p>
     <w:sectPr>
-      <w:headerReference w:type="even" r:id="rId18"/>
+      <w:headerReference w:type="even" r:id="rId40"/>
       <w:pgSz w:w="12240" w:h="15840" w:code="1"/>
       <w:pgMar w:top="1267" w:right="1440" w:bottom="1267" w:left="1440" w:header="720" w:footer="576" w:gutter="0"/>
       <w:cols w:space="720"/>
@@ -2001,7 +4454,7 @@
         <w:sz w:val="16"/>
         <w:szCs w:val="16"/>
       </w:rPr>
-      <w:t>3</w:t>
+      <w:t>11</w:t>
     </w:r>
     <w:r>
       <w:rPr>
@@ -2044,7 +4497,7 @@
         <w:sz w:val="16"/>
         <w:szCs w:val="16"/>
       </w:rPr>
-      <w:t>4</w:t>
+      <w:t>12</w:t>
     </w:r>
     <w:r>
       <w:rPr>
@@ -2221,14 +4674,14 @@
         <v:path o:extrusionok="f" gradientshapeok="t" o:connecttype="rect"/>
         <o:lock v:ext="edit" aspectratio="t"/>
       </v:shapetype>
-      <v:shape id="_x0000_i1433" type="#_x0000_t75" style="width:5.25pt;height:9pt" o:bullet="t">
+      <v:shape id="_x0000_i1098" type="#_x0000_t75" style="width:5.45pt;height:8.85pt" o:bullet="t">
         <v:imagedata r:id="rId1" o:title="clip_image001"/>
       </v:shape>
     </w:pict>
   </w:numPicBullet>
   <w:numPicBullet w:numPicBulletId="1">
     <w:pict>
-      <v:shape id="_x0000_i1434" type="#_x0000_t75" style="width:9pt;height:9pt" o:bullet="t">
+      <v:shape id="_x0000_i1099" type="#_x0000_t75" style="width:8.85pt;height:8.85pt" o:bullet="t">
         <v:imagedata r:id="rId2" o:title="clip_image002"/>
       </v:shape>
     </w:pict>
@@ -5220,6 +7673,119 @@
     </w:lvl>
   </w:abstractNum>
   <w:abstractNum w:abstractNumId="26" w15:restartNumberingAfterBreak="0">
+    <w:nsid w:val="59892866"/>
+    <w:multiLevelType w:val="hybridMultilevel"/>
+    <w:tmpl w:val="F0A6C004"/>
+    <w:lvl w:ilvl="0" w:tplc="04090001">
+      <w:start w:val="1"/>
+      <w:numFmt w:val="bullet"/>
+      <w:lvlText w:val=""/>
+      <w:lvlJc w:val="left"/>
+      <w:pPr>
+        <w:ind w:left="720" w:hanging="360"/>
+      </w:pPr>
+      <w:rPr>
+        <w:rFonts w:ascii="Symbol" w:hAnsi="Symbol" w:hint="default"/>
+      </w:rPr>
+    </w:lvl>
+    <w:lvl w:ilvl="1" w:tplc="04090003" w:tentative="1">
+      <w:start w:val="1"/>
+      <w:numFmt w:val="bullet"/>
+      <w:lvlText w:val="o"/>
+      <w:lvlJc w:val="left"/>
+      <w:pPr>
+        <w:ind w:left="1440" w:hanging="360"/>
+      </w:pPr>
+      <w:rPr>
+        <w:rFonts w:ascii="Courier New" w:hAnsi="Courier New" w:cs="Courier New" w:hint="default"/>
+      </w:rPr>
+    </w:lvl>
+    <w:lvl w:ilvl="2" w:tplc="04090005" w:tentative="1">
+      <w:start w:val="1"/>
+      <w:numFmt w:val="bullet"/>
+      <w:lvlText w:val=""/>
+      <w:lvlJc w:val="left"/>
+      <w:pPr>
+        <w:ind w:left="2160" w:hanging="360"/>
+      </w:pPr>
+      <w:rPr>
+        <w:rFonts w:ascii="Wingdings" w:hAnsi="Wingdings" w:hint="default"/>
+      </w:rPr>
+    </w:lvl>
+    <w:lvl w:ilvl="3" w:tplc="04090001" w:tentative="1">
+      <w:start w:val="1"/>
+      <w:numFmt w:val="bullet"/>
+      <w:lvlText w:val=""/>
+      <w:lvlJc w:val="left"/>
+      <w:pPr>
+        <w:ind w:left="2880" w:hanging="360"/>
+      </w:pPr>
+      <w:rPr>
+        <w:rFonts w:ascii="Symbol" w:hAnsi="Symbol" w:hint="default"/>
+      </w:rPr>
+    </w:lvl>
+    <w:lvl w:ilvl="4" w:tplc="04090003" w:tentative="1">
+      <w:start w:val="1"/>
+      <w:numFmt w:val="bullet"/>
+      <w:lvlText w:val="o"/>
+      <w:lvlJc w:val="left"/>
+      <w:pPr>
+        <w:ind w:left="3600" w:hanging="360"/>
+      </w:pPr>
+      <w:rPr>
+        <w:rFonts w:ascii="Courier New" w:hAnsi="Courier New" w:cs="Courier New" w:hint="default"/>
+      </w:rPr>
+    </w:lvl>
+    <w:lvl w:ilvl="5" w:tplc="04090005" w:tentative="1">
+      <w:start w:val="1"/>
+      <w:numFmt w:val="bullet"/>
+      <w:lvlText w:val=""/>
+      <w:lvlJc w:val="left"/>
+      <w:pPr>
+        <w:ind w:left="4320" w:hanging="360"/>
+      </w:pPr>
+      <w:rPr>
+        <w:rFonts w:ascii="Wingdings" w:hAnsi="Wingdings" w:hint="default"/>
+      </w:rPr>
+    </w:lvl>
+    <w:lvl w:ilvl="6" w:tplc="04090001" w:tentative="1">
+      <w:start w:val="1"/>
+      <w:numFmt w:val="bullet"/>
+      <w:lvlText w:val=""/>
+      <w:lvlJc w:val="left"/>
+      <w:pPr>
+        <w:ind w:left="5040" w:hanging="360"/>
+      </w:pPr>
+      <w:rPr>
+        <w:rFonts w:ascii="Symbol" w:hAnsi="Symbol" w:hint="default"/>
+      </w:rPr>
+    </w:lvl>
+    <w:lvl w:ilvl="7" w:tplc="04090003" w:tentative="1">
+      <w:start w:val="1"/>
+      <w:numFmt w:val="bullet"/>
+      <w:lvlText w:val="o"/>
+      <w:lvlJc w:val="left"/>
+      <w:pPr>
+        <w:ind w:left="5760" w:hanging="360"/>
+      </w:pPr>
+      <w:rPr>
+        <w:rFonts w:ascii="Courier New" w:hAnsi="Courier New" w:cs="Courier New" w:hint="default"/>
+      </w:rPr>
+    </w:lvl>
+    <w:lvl w:ilvl="8" w:tplc="04090005" w:tentative="1">
+      <w:start w:val="1"/>
+      <w:numFmt w:val="bullet"/>
+      <w:lvlText w:val=""/>
+      <w:lvlJc w:val="left"/>
+      <w:pPr>
+        <w:ind w:left="6480" w:hanging="360"/>
+      </w:pPr>
+      <w:rPr>
+        <w:rFonts w:ascii="Wingdings" w:hAnsi="Wingdings" w:hint="default"/>
+      </w:rPr>
+    </w:lvl>
+  </w:abstractNum>
+  <w:abstractNum w:abstractNumId="27" w15:restartNumberingAfterBreak="0">
     <w:nsid w:val="5D4F595A"/>
     <w:multiLevelType w:val="hybridMultilevel"/>
     <w:tmpl w:val="10A26D90"/>
@@ -5359,7 +7925,7 @@
       </w:rPr>
     </w:lvl>
   </w:abstractNum>
-  <w:abstractNum w:abstractNumId="27" w15:restartNumberingAfterBreak="0">
+  <w:abstractNum w:abstractNumId="28" w15:restartNumberingAfterBreak="0">
     <w:nsid w:val="5E244BF8"/>
     <w:multiLevelType w:val="hybridMultilevel"/>
     <w:tmpl w:val="5C242CFC"/>
@@ -5508,7 +8074,7 @@
       </w:rPr>
     </w:lvl>
   </w:abstractNum>
-  <w:abstractNum w:abstractNumId="28" w15:restartNumberingAfterBreak="0">
+  <w:abstractNum w:abstractNumId="29" w15:restartNumberingAfterBreak="0">
     <w:nsid w:val="5FA21961"/>
     <w:multiLevelType w:val="multilevel"/>
     <w:tmpl w:val="FAA66184"/>
@@ -5665,7 +8231,7 @@
       </w:rPr>
     </w:lvl>
   </w:abstractNum>
-  <w:abstractNum w:abstractNumId="29" w15:restartNumberingAfterBreak="0">
+  <w:abstractNum w:abstractNumId="30" w15:restartNumberingAfterBreak="0">
     <w:nsid w:val="69C15A68"/>
     <w:multiLevelType w:val="hybridMultilevel"/>
     <w:tmpl w:val="A47CB568"/>
@@ -5807,7 +8373,7 @@
       </w:rPr>
     </w:lvl>
   </w:abstractNum>
-  <w:abstractNum w:abstractNumId="30" w15:restartNumberingAfterBreak="0">
+  <w:abstractNum w:abstractNumId="31" w15:restartNumberingAfterBreak="0">
     <w:nsid w:val="6C683196"/>
     <w:multiLevelType w:val="hybridMultilevel"/>
     <w:tmpl w:val="25B63BDA"/>
@@ -5923,7 +8489,7 @@
       </w:pPr>
     </w:lvl>
   </w:abstractNum>
-  <w:abstractNum w:abstractNumId="31" w15:restartNumberingAfterBreak="0">
+  <w:abstractNum w:abstractNumId="32" w15:restartNumberingAfterBreak="0">
     <w:nsid w:val="6F2367C9"/>
     <w:multiLevelType w:val="multilevel"/>
     <w:tmpl w:val="11D437D8"/>
@@ -6039,7 +8605,7 @@
       </w:pPr>
     </w:lvl>
   </w:abstractNum>
-  <w:abstractNum w:abstractNumId="32" w15:restartNumberingAfterBreak="0">
+  <w:abstractNum w:abstractNumId="33" w15:restartNumberingAfterBreak="0">
     <w:nsid w:val="6F444BF4"/>
     <w:multiLevelType w:val="hybridMultilevel"/>
     <w:tmpl w:val="1D26BE26"/>
@@ -6152,7 +8718,7 @@
       </w:rPr>
     </w:lvl>
   </w:abstractNum>
-  <w:abstractNum w:abstractNumId="33" w15:restartNumberingAfterBreak="0">
+  <w:abstractNum w:abstractNumId="34" w15:restartNumberingAfterBreak="0">
     <w:nsid w:val="740D7A80"/>
     <w:multiLevelType w:val="hybridMultilevel"/>
     <w:tmpl w:val="88C8CC10"/>
@@ -6265,7 +8831,120 @@
       </w:rPr>
     </w:lvl>
   </w:abstractNum>
-  <w:abstractNum w:abstractNumId="34" w15:restartNumberingAfterBreak="0">
+  <w:abstractNum w:abstractNumId="35" w15:restartNumberingAfterBreak="0">
+    <w:nsid w:val="745E1389"/>
+    <w:multiLevelType w:val="hybridMultilevel"/>
+    <w:tmpl w:val="225A4450"/>
+    <w:lvl w:ilvl="0" w:tplc="04090001">
+      <w:start w:val="1"/>
+      <w:numFmt w:val="bullet"/>
+      <w:lvlText w:val=""/>
+      <w:lvlJc w:val="left"/>
+      <w:pPr>
+        <w:ind w:left="720" w:hanging="360"/>
+      </w:pPr>
+      <w:rPr>
+        <w:rFonts w:ascii="Symbol" w:hAnsi="Symbol" w:hint="default"/>
+      </w:rPr>
+    </w:lvl>
+    <w:lvl w:ilvl="1" w:tplc="04090003">
+      <w:start w:val="1"/>
+      <w:numFmt w:val="bullet"/>
+      <w:lvlText w:val="o"/>
+      <w:lvlJc w:val="left"/>
+      <w:pPr>
+        <w:ind w:left="1440" w:hanging="360"/>
+      </w:pPr>
+      <w:rPr>
+        <w:rFonts w:ascii="Courier New" w:hAnsi="Courier New" w:cs="Courier New" w:hint="default"/>
+      </w:rPr>
+    </w:lvl>
+    <w:lvl w:ilvl="2" w:tplc="04090005" w:tentative="1">
+      <w:start w:val="1"/>
+      <w:numFmt w:val="bullet"/>
+      <w:lvlText w:val=""/>
+      <w:lvlJc w:val="left"/>
+      <w:pPr>
+        <w:ind w:left="2160" w:hanging="360"/>
+      </w:pPr>
+      <w:rPr>
+        <w:rFonts w:ascii="Wingdings" w:hAnsi="Wingdings" w:hint="default"/>
+      </w:rPr>
+    </w:lvl>
+    <w:lvl w:ilvl="3" w:tplc="04090001" w:tentative="1">
+      <w:start w:val="1"/>
+      <w:numFmt w:val="bullet"/>
+      <w:lvlText w:val=""/>
+      <w:lvlJc w:val="left"/>
+      <w:pPr>
+        <w:ind w:left="2880" w:hanging="360"/>
+      </w:pPr>
+      <w:rPr>
+        <w:rFonts w:ascii="Symbol" w:hAnsi="Symbol" w:hint="default"/>
+      </w:rPr>
+    </w:lvl>
+    <w:lvl w:ilvl="4" w:tplc="04090003" w:tentative="1">
+      <w:start w:val="1"/>
+      <w:numFmt w:val="bullet"/>
+      <w:lvlText w:val="o"/>
+      <w:lvlJc w:val="left"/>
+      <w:pPr>
+        <w:ind w:left="3600" w:hanging="360"/>
+      </w:pPr>
+      <w:rPr>
+        <w:rFonts w:ascii="Courier New" w:hAnsi="Courier New" w:cs="Courier New" w:hint="default"/>
+      </w:rPr>
+    </w:lvl>
+    <w:lvl w:ilvl="5" w:tplc="04090005" w:tentative="1">
+      <w:start w:val="1"/>
+      <w:numFmt w:val="bullet"/>
+      <w:lvlText w:val=""/>
+      <w:lvlJc w:val="left"/>
+      <w:pPr>
+        <w:ind w:left="4320" w:hanging="360"/>
+      </w:pPr>
+      <w:rPr>
+        <w:rFonts w:ascii="Wingdings" w:hAnsi="Wingdings" w:hint="default"/>
+      </w:rPr>
+    </w:lvl>
+    <w:lvl w:ilvl="6" w:tplc="04090001" w:tentative="1">
+      <w:start w:val="1"/>
+      <w:numFmt w:val="bullet"/>
+      <w:lvlText w:val=""/>
+      <w:lvlJc w:val="left"/>
+      <w:pPr>
+        <w:ind w:left="5040" w:hanging="360"/>
+      </w:pPr>
+      <w:rPr>
+        <w:rFonts w:ascii="Symbol" w:hAnsi="Symbol" w:hint="default"/>
+      </w:rPr>
+    </w:lvl>
+    <w:lvl w:ilvl="7" w:tplc="04090003" w:tentative="1">
+      <w:start w:val="1"/>
+      <w:numFmt w:val="bullet"/>
+      <w:lvlText w:val="o"/>
+      <w:lvlJc w:val="left"/>
+      <w:pPr>
+        <w:ind w:left="5760" w:hanging="360"/>
+      </w:pPr>
+      <w:rPr>
+        <w:rFonts w:ascii="Courier New" w:hAnsi="Courier New" w:cs="Courier New" w:hint="default"/>
+      </w:rPr>
+    </w:lvl>
+    <w:lvl w:ilvl="8" w:tplc="04090005" w:tentative="1">
+      <w:start w:val="1"/>
+      <w:numFmt w:val="bullet"/>
+      <w:lvlText w:val=""/>
+      <w:lvlJc w:val="left"/>
+      <w:pPr>
+        <w:ind w:left="6480" w:hanging="360"/>
+      </w:pPr>
+      <w:rPr>
+        <w:rFonts w:ascii="Wingdings" w:hAnsi="Wingdings" w:hint="default"/>
+      </w:rPr>
+    </w:lvl>
+  </w:abstractNum>
+  <w:abstractNum w:abstractNumId="36" w15:restartNumberingAfterBreak="0">
     <w:nsid w:val="75243A9A"/>
     <w:multiLevelType w:val="hybridMultilevel"/>
     <w:tmpl w:val="D8362DA0"/>
@@ -6378,7 +9057,7 @@
       </w:rPr>
     </w:lvl>
   </w:abstractNum>
-  <w:abstractNum w:abstractNumId="35" w15:restartNumberingAfterBreak="0">
+  <w:abstractNum w:abstractNumId="37" w15:restartNumberingAfterBreak="0">
     <w:nsid w:val="77900E7C"/>
     <w:multiLevelType w:val="hybridMultilevel"/>
     <w:tmpl w:val="B442BC0E"/>
@@ -6491,7 +9170,7 @@
       </w:rPr>
     </w:lvl>
   </w:abstractNum>
-  <w:abstractNum w:abstractNumId="36" w15:restartNumberingAfterBreak="0">
+  <w:abstractNum w:abstractNumId="38" w15:restartNumberingAfterBreak="0">
     <w:nsid w:val="7C2F7819"/>
     <w:multiLevelType w:val="hybridMultilevel"/>
     <w:tmpl w:val="60A4E7E6"/>
@@ -6611,7 +9290,7 @@
     <w:abstractNumId w:val="19"/>
   </w:num>
   <w:num w:numId="3">
-    <w:abstractNumId w:val="28"/>
+    <w:abstractNumId w:val="29"/>
   </w:num>
   <w:num w:numId="4">
     <w:abstractNumId w:val="13"/>
@@ -6620,22 +9299,22 @@
     <w:abstractNumId w:val="23"/>
   </w:num>
   <w:num w:numId="6">
-    <w:abstractNumId w:val="30"/>
+    <w:abstractNumId w:val="31"/>
   </w:num>
   <w:num w:numId="7">
-    <w:abstractNumId w:val="27"/>
+    <w:abstractNumId w:val="28"/>
   </w:num>
   <w:num w:numId="8">
     <w:abstractNumId w:val="8"/>
   </w:num>
   <w:num w:numId="9">
-    <w:abstractNumId w:val="31"/>
+    <w:abstractNumId w:val="32"/>
   </w:num>
   <w:num w:numId="10">
-    <w:abstractNumId w:val="26"/>
+    <w:abstractNumId w:val="27"/>
   </w:num>
   <w:num w:numId="11">
-    <w:abstractNumId w:val="29"/>
+    <w:abstractNumId w:val="30"/>
   </w:num>
   <w:num w:numId="12">
     <w:abstractNumId w:val="24"/>
@@ -6659,7 +9338,7 @@
     <w:abstractNumId w:val="10"/>
   </w:num>
   <w:num w:numId="19">
-    <w:abstractNumId w:val="32"/>
+    <w:abstractNumId w:val="33"/>
   </w:num>
   <w:num w:numId="20">
     <w:abstractNumId w:val="22"/>
@@ -6680,7 +9359,7 @@
     <w:abstractNumId w:val="0"/>
   </w:num>
   <w:num w:numId="26">
-    <w:abstractNumId w:val="36"/>
+    <w:abstractNumId w:val="38"/>
   </w:num>
   <w:num w:numId="27">
     <w:abstractNumId w:val="18"/>
@@ -6689,25 +9368,25 @@
     <w:abstractNumId w:val="15"/>
   </w:num>
   <w:num w:numId="29">
-    <w:abstractNumId w:val="33"/>
+    <w:abstractNumId w:val="34"/>
   </w:num>
   <w:num w:numId="30">
-    <w:abstractNumId w:val="35"/>
+    <w:abstractNumId w:val="37"/>
   </w:num>
   <w:num w:numId="31">
     <w:abstractNumId w:val="3"/>
   </w:num>
   <w:num w:numId="32">
-    <w:abstractNumId w:val="28"/>
+    <w:abstractNumId w:val="29"/>
   </w:num>
   <w:num w:numId="33">
-    <w:abstractNumId w:val="28"/>
+    <w:abstractNumId w:val="29"/>
   </w:num>
   <w:num w:numId="34">
-    <w:abstractNumId w:val="28"/>
+    <w:abstractNumId w:val="29"/>
   </w:num>
   <w:num w:numId="35">
-    <w:abstractNumId w:val="28"/>
+    <w:abstractNumId w:val="29"/>
   </w:num>
   <w:num w:numId="36">
     <w:abstractNumId w:val="17"/>
@@ -6716,7 +9395,7 @@
     <w:abstractNumId w:val="4"/>
   </w:num>
   <w:num w:numId="38">
-    <w:abstractNumId w:val="34"/>
+    <w:abstractNumId w:val="36"/>
   </w:num>
   <w:num w:numId="39">
     <w:abstractNumId w:val="1"/>
@@ -6726,6 +9405,12 @@
   </w:num>
   <w:num w:numId="41">
     <w:abstractNumId w:val="9"/>
+  </w:num>
+  <w:num w:numId="42">
+    <w:abstractNumId w:val="26"/>
+  </w:num>
+  <w:num w:numId="43">
+    <w:abstractNumId w:val="35"/>
   </w:num>
   <w:numIdMacAtCleanup w:val="19"/>
 </w:numbering>
@@ -8486,7 +11171,7 @@
 </file>
 
 <file path=customXml/itemProps1.xml><?xml version="1.0" encoding="utf-8"?>
-<ds:datastoreItem xmlns:ds="http://schemas.openxmlformats.org/officeDocument/2006/customXml" ds:itemID="{AA45B639-81F9-4883-B1B5-9C90E01F817C}">
+<ds:datastoreItem xmlns:ds="http://schemas.openxmlformats.org/officeDocument/2006/customXml" ds:itemID="{1EACD890-A3A5-4402-88A1-AB63233E08CC}">
   <ds:schemaRefs>
     <ds:schemaRef ds:uri="http://schemas.openxmlformats.org/officeDocument/2006/bibliography"/>
   </ds:schemaRefs>

</xml_diff>